<commit_message>
ask on 2 question
</commit_message>
<xml_diff>
--- a/6383/LubchykDV/lab3/Otchet3.docx
+++ b/6383/LubchykDV/lab3/Otchet3.docx
@@ -1,6 +1,6 @@
 
 <file path=word/document.xml><?xml version="1.0" encoding="utf-8"?>
-<w:document xmlns:wpc="http://schemas.microsoft.com/office/word/2010/wordprocessingCanvas" xmlns:mc="http://schemas.openxmlformats.org/markup-compatibility/2006" xmlns:o="urn:schemas-microsoft-com:office:office" xmlns:r="http://schemas.openxmlformats.org/officeDocument/2006/relationships" xmlns:m="http://schemas.openxmlformats.org/officeDocument/2006/math" xmlns:v="urn:schemas-microsoft-com:vml" xmlns:wp14="http://schemas.microsoft.com/office/word/2010/wordprocessingDrawing" xmlns:wp="http://schemas.openxmlformats.org/drawingml/2006/wordprocessingDrawing" xmlns:w10="urn:schemas-microsoft-com:office:word" xmlns:w="http://schemas.openxmlformats.org/wordprocessingml/2006/main" xmlns:w14="http://schemas.microsoft.com/office/word/2010/wordml" xmlns:wpg="http://schemas.microsoft.com/office/word/2010/wordprocessingGroup" xmlns:wpi="http://schemas.microsoft.com/office/word/2010/wordprocessingInk" xmlns:wne="http://schemas.microsoft.com/office/word/2006/wordml" xmlns:wps="http://schemas.microsoft.com/office/word/2010/wordprocessingShape" mc:Ignorable="w14 wp14">
+<w:document xmlns:wpc="http://schemas.microsoft.com/office/word/2010/wordprocessingCanvas" xmlns:mo="http://schemas.microsoft.com/office/mac/office/2008/main" xmlns:mc="http://schemas.openxmlformats.org/markup-compatibility/2006" xmlns:mv="urn:schemas-microsoft-com:mac:vml" xmlns:o="urn:schemas-microsoft-com:office:office" xmlns:r="http://schemas.openxmlformats.org/officeDocument/2006/relationships" xmlns:m="http://schemas.openxmlformats.org/officeDocument/2006/math" xmlns:v="urn:schemas-microsoft-com:vml" xmlns:wp14="http://schemas.microsoft.com/office/word/2010/wordprocessingDrawing" xmlns:wp="http://schemas.openxmlformats.org/drawingml/2006/wordprocessingDrawing" xmlns:w10="urn:schemas-microsoft-com:office:word" xmlns:w="http://schemas.openxmlformats.org/wordprocessingml/2006/main" xmlns:w14="http://schemas.microsoft.com/office/word/2010/wordml" xmlns:w15="http://schemas.microsoft.com/office/word/2012/wordml" xmlns:wpg="http://schemas.microsoft.com/office/word/2010/wordprocessingGroup" xmlns:wpi="http://schemas.microsoft.com/office/word/2010/wordprocessingInk" xmlns:wne="http://schemas.microsoft.com/office/word/2006/wordml" xmlns:wps="http://schemas.microsoft.com/office/word/2010/wordprocessingShape" mc:Ignorable="w14 w15 wp14">
   <w:body>
     <w:p>
       <w:pPr>
@@ -529,8 +529,6 @@
           <w:szCs w:val="28"/>
         </w:rPr>
       </w:pPr>
-      <w:bookmarkStart w:id="0" w:name="_GoBack"/>
-      <w:bookmarkEnd w:id="0"/>
     </w:p>
     <w:p>
       <w:pPr>
@@ -753,7 +751,7 @@
           <w:noProof/>
         </w:rPr>
         <w:drawing>
-          <wp:anchor distT="0" distB="0" distL="114300" distR="114300" simplePos="0" relativeHeight="251659264" behindDoc="1" locked="0" layoutInCell="1" allowOverlap="1">
+          <wp:anchor distT="0" distB="0" distL="114300" distR="114300" simplePos="0" relativeHeight="251659264" behindDoc="1" locked="0" layoutInCell="1" allowOverlap="1" wp14:anchorId="25F8B275" wp14:editId="50E2EC20">
             <wp:simplePos x="0" y="0"/>
             <wp:positionH relativeFrom="column">
               <wp:posOffset>-146685</wp:posOffset>
@@ -786,7 +784,7 @@
                     </pic:cNvPicPr>
                   </pic:nvPicPr>
                   <pic:blipFill>
-                    <a:blip r:embed="rId7" cstate="print"/>
+                    <a:blip r:embed="rId6" cstate="print"/>
                     <a:srcRect/>
                     <a:stretch>
                       <a:fillRect/>
@@ -1042,21 +1040,7 @@
         <w:rPr>
           <w:i/>
         </w:rPr>
-        <w:t xml:space="preserve">" (список списков). Доступ к указателю на эту структуру можно </w:t>
-      </w:r>
-      <w:proofErr w:type="gramStart"/>
-      <w:r>
-        <w:rPr>
-          <w:i/>
-        </w:rPr>
-        <w:t>получить</w:t>
-      </w:r>
-      <w:proofErr w:type="gramEnd"/>
-      <w:r>
-        <w:rPr>
-          <w:i/>
-        </w:rPr>
-        <w:t xml:space="preserve"> используя функцию 52h "</w:t>
+        <w:t>" (список списков). Доступ к указателю на эту структуру можно получить используя функцию 52h "</w:t>
       </w:r>
       <w:proofErr w:type="spellStart"/>
       <w:r>
@@ -1155,21 +1139,7 @@
         <w:rPr>
           <w:i/>
         </w:rPr>
-        <w:t xml:space="preserve"> можно </w:t>
-      </w:r>
-      <w:proofErr w:type="gramStart"/>
-      <w:r>
-        <w:rPr>
-          <w:i/>
-        </w:rPr>
-        <w:t>определить</w:t>
-      </w:r>
-      <w:proofErr w:type="gramEnd"/>
-      <w:r>
-        <w:rPr>
-          <w:i/>
-        </w:rPr>
-        <w:t xml:space="preserve"> обращаясь к ячейкам CMOS следующим образом:</w:t>
+        <w:t xml:space="preserve"> можно определить обращаясь к ячейкам CMOS следующим образом:</w:t>
       </w:r>
     </w:p>
     <w:p>
@@ -1186,7 +1156,7 @@
           <w:noProof/>
         </w:rPr>
         <w:drawing>
-          <wp:anchor distT="0" distB="0" distL="114300" distR="114300" simplePos="0" relativeHeight="251660288" behindDoc="0" locked="0" layoutInCell="1" allowOverlap="1">
+          <wp:anchor distT="0" distB="0" distL="114300" distR="114300" simplePos="0" relativeHeight="251660288" behindDoc="0" locked="0" layoutInCell="1" allowOverlap="1" wp14:anchorId="2C895541" wp14:editId="2B9858FC">
             <wp:simplePos x="0" y="0"/>
             <wp:positionH relativeFrom="margin">
               <wp:posOffset>635</wp:posOffset>
@@ -1211,7 +1181,7 @@
                     </pic:cNvPicPr>
                   </pic:nvPicPr>
                   <pic:blipFill>
-                    <a:blip r:embed="rId8" cstate="print"/>
+                    <a:blip r:embed="rId7" cstate="print"/>
                     <a:srcRect/>
                     <a:stretch>
                       <a:fillRect/>
@@ -1618,7 +1588,7 @@
           <w:noProof/>
         </w:rPr>
         <w:drawing>
-          <wp:inline distT="0" distB="0" distL="0" distR="0">
+          <wp:inline distT="0" distB="0" distL="0" distR="0" wp14:anchorId="0E9A8222" wp14:editId="587F09DF">
             <wp:extent cx="2939303" cy="2339789"/>
             <wp:effectExtent l="19050" t="0" r="0" b="0"/>
             <wp:docPr id="9" name="Рисунок 1"/>
@@ -1635,7 +1605,7 @@
                     </pic:cNvPicPr>
                   </pic:nvPicPr>
                   <pic:blipFill>
-                    <a:blip r:embed="rId9" cstate="print"/>
+                    <a:blip r:embed="rId8" cstate="print"/>
                     <a:srcRect r="43669"/>
                     <a:stretch>
                       <a:fillRect/>
@@ -1678,7 +1648,7 @@
           <w:noProof/>
         </w:rPr>
         <w:drawing>
-          <wp:inline distT="0" distB="0" distL="0" distR="0">
+          <wp:inline distT="0" distB="0" distL="0" distR="0" wp14:anchorId="1CAAA0B5" wp14:editId="58E3FA6C">
             <wp:extent cx="2972921" cy="2568388"/>
             <wp:effectExtent l="19050" t="0" r="0" b="0"/>
             <wp:docPr id="10" name="Рисунок 2"/>
@@ -1695,7 +1665,7 @@
                     </pic:cNvPicPr>
                   </pic:nvPicPr>
                   <pic:blipFill>
-                    <a:blip r:embed="rId10" cstate="print"/>
+                    <a:blip r:embed="rId9" cstate="print"/>
                     <a:srcRect t="6373" r="43371"/>
                     <a:stretch>
                       <a:fillRect/>
@@ -1788,7 +1758,7 @@
           <w:lang w:eastAsia="ru-RU"/>
         </w:rPr>
         <w:drawing>
-          <wp:inline distT="0" distB="0" distL="0" distR="0">
+          <wp:inline distT="0" distB="0" distL="0" distR="0" wp14:anchorId="3D0AE3B1" wp14:editId="65CDCAB3">
             <wp:extent cx="3142422" cy="3139888"/>
             <wp:effectExtent l="19050" t="0" r="828" b="0"/>
             <wp:docPr id="11" name="Рисунок 1"/>
@@ -1805,7 +1775,7 @@
                     </pic:cNvPicPr>
                   </pic:nvPicPr>
                   <pic:blipFill>
-                    <a:blip r:embed="rId11" cstate="print"/>
+                    <a:blip r:embed="rId10" cstate="print"/>
                     <a:srcRect r="38632"/>
                     <a:stretch>
                       <a:fillRect/>
@@ -1851,7 +1821,7 @@
           <w:lang w:eastAsia="ru-RU"/>
         </w:rPr>
         <w:drawing>
-          <wp:inline distT="0" distB="0" distL="0" distR="0">
+          <wp:inline distT="0" distB="0" distL="0" distR="0" wp14:anchorId="22E62738" wp14:editId="727B6249">
             <wp:extent cx="3140374" cy="2635623"/>
             <wp:effectExtent l="19050" t="0" r="2876" b="0"/>
             <wp:docPr id="12" name="Рисунок 4"/>
@@ -1868,7 +1838,7 @@
                     </pic:cNvPicPr>
                   </pic:nvPicPr>
                   <pic:blipFill>
-                    <a:blip r:embed="rId12" cstate="print"/>
+                    <a:blip r:embed="rId11" cstate="print"/>
                     <a:srcRect t="2488" r="39433"/>
                     <a:stretch>
                       <a:fillRect/>
@@ -1964,7 +1934,7 @@
           <w:noProof/>
         </w:rPr>
         <w:drawing>
-          <wp:inline distT="0" distB="0" distL="0" distR="0">
+          <wp:inline distT="0" distB="0" distL="0" distR="0" wp14:anchorId="02768DA6" wp14:editId="1924C7FD">
             <wp:extent cx="2838450" cy="2161677"/>
             <wp:effectExtent l="19050" t="0" r="0" b="0"/>
             <wp:docPr id="13" name="Рисунок 2"/>
@@ -1981,7 +1951,7 @@
                     </pic:cNvPicPr>
                   </pic:nvPicPr>
                   <pic:blipFill>
-                    <a:blip r:embed="rId13" cstate="print"/>
+                    <a:blip r:embed="rId12" cstate="print"/>
                     <a:srcRect r="36425" b="6251"/>
                     <a:stretch>
                       <a:fillRect/>
@@ -2024,7 +1994,7 @@
         </w:rPr>
         <w:lastRenderedPageBreak/>
         <w:drawing>
-          <wp:inline distT="0" distB="0" distL="0" distR="0">
+          <wp:inline distT="0" distB="0" distL="0" distR="0" wp14:anchorId="3318EE9C" wp14:editId="5E869BE7">
             <wp:extent cx="2778615" cy="1822076"/>
             <wp:effectExtent l="19050" t="0" r="2685" b="0"/>
             <wp:docPr id="14" name="Рисунок 3"/>
@@ -2041,7 +2011,7 @@
                     </pic:cNvPicPr>
                   </pic:nvPicPr>
                   <pic:blipFill>
-                    <a:blip r:embed="rId14" cstate="print"/>
+                    <a:blip r:embed="rId13" cstate="print"/>
                     <a:srcRect r="46561"/>
                     <a:stretch>
                       <a:fillRect/>
@@ -2083,7 +2053,7 @@
           <w:noProof/>
         </w:rPr>
         <w:drawing>
-          <wp:inline distT="0" distB="0" distL="0" distR="0">
+          <wp:inline distT="0" distB="0" distL="0" distR="0" wp14:anchorId="6D17E6D3" wp14:editId="48FF1ACC">
             <wp:extent cx="2783958" cy="2675964"/>
             <wp:effectExtent l="19050" t="0" r="0" b="0"/>
             <wp:docPr id="15" name="Рисунок 7"/>
@@ -2100,7 +2070,7 @@
                     </pic:cNvPicPr>
                   </pic:nvPicPr>
                   <pic:blipFill>
-                    <a:blip r:embed="rId15" cstate="print"/>
+                    <a:blip r:embed="rId14" cstate="print"/>
                     <a:srcRect t="1241" r="46377"/>
                     <a:stretch>
                       <a:fillRect/>
@@ -2188,7 +2158,7 @@
           <w:noProof/>
         </w:rPr>
         <w:drawing>
-          <wp:inline distT="0" distB="0" distL="0" distR="0">
+          <wp:inline distT="0" distB="0" distL="0" distR="0" wp14:anchorId="7DB3DE8B" wp14:editId="786D83E9">
             <wp:extent cx="2845174" cy="584947"/>
             <wp:effectExtent l="19050" t="0" r="0" b="0"/>
             <wp:docPr id="17" name="Рисунок 4"/>
@@ -2205,7 +2175,7 @@
                     </pic:cNvPicPr>
                   </pic:nvPicPr>
                   <pic:blipFill>
-                    <a:blip r:embed="rId16" cstate="print"/>
+                    <a:blip r:embed="rId15" cstate="print"/>
                     <a:srcRect t="12189" r="45126" b="6241"/>
                     <a:stretch>
                       <a:fillRect/>
@@ -2306,7 +2276,6 @@
         <w:jc w:val="both"/>
         <w:rPr>
           <w:rFonts w:ascii="Times New Roman" w:hAnsi="Times New Roman"/>
-          <w:i/>
           <w:sz w:val="24"/>
           <w:szCs w:val="24"/>
         </w:rPr>
@@ -2314,121 +2283,10 @@
       <w:r>
         <w:rPr>
           <w:rFonts w:ascii="Times New Roman" w:hAnsi="Times New Roman"/>
-          <w:i/>
           <w:sz w:val="24"/>
           <w:szCs w:val="24"/>
         </w:rPr>
-        <w:t>Доступный объем памяти – количество памяти, не занятое другими программами,</w:t>
-      </w:r>
-      <w:r>
-        <w:rPr>
-          <w:rFonts w:ascii="Times New Roman" w:hAnsi="Times New Roman"/>
-          <w:i/>
-          <w:sz w:val="24"/>
-          <w:szCs w:val="24"/>
-        </w:rPr>
-        <w:t xml:space="preserve"> </w:t>
-      </w:r>
-      <w:r>
-        <w:rPr>
-          <w:rFonts w:ascii="Times New Roman" w:hAnsi="Times New Roman"/>
-          <w:i/>
-          <w:sz w:val="24"/>
-          <w:szCs w:val="24"/>
-        </w:rPr>
-        <w:t>которое загрузчик выделяет программе при загрузке в основную память, после чего</w:t>
-      </w:r>
-      <w:r>
-        <w:rPr>
-          <w:rFonts w:ascii="Times New Roman" w:hAnsi="Times New Roman"/>
-          <w:i/>
-          <w:sz w:val="24"/>
-          <w:szCs w:val="24"/>
-        </w:rPr>
-        <w:t xml:space="preserve"> </w:t>
-      </w:r>
-      <w:r>
-        <w:rPr>
-          <w:rFonts w:ascii="Times New Roman" w:hAnsi="Times New Roman"/>
-          <w:i/>
-          <w:sz w:val="24"/>
-          <w:szCs w:val="24"/>
-        </w:rPr>
-        <w:t>программа сама распоряжается этой памятью с помощью тех же функций, что</w:t>
-      </w:r>
-      <w:r>
-        <w:rPr>
-          <w:rFonts w:ascii="Times New Roman" w:hAnsi="Times New Roman"/>
-          <w:i/>
-          <w:sz w:val="24"/>
-          <w:szCs w:val="24"/>
-        </w:rPr>
-        <w:t xml:space="preserve"> </w:t>
-      </w:r>
-      <w:r>
-        <w:rPr>
-          <w:rFonts w:ascii="Times New Roman" w:hAnsi="Times New Roman"/>
-          <w:i/>
-          <w:sz w:val="24"/>
-          <w:szCs w:val="24"/>
-        </w:rPr>
-        <w:t>использовал загрузчик. Поэтому программа может освободить не используемую</w:t>
-      </w:r>
-      <w:r>
-        <w:rPr>
-          <w:rFonts w:ascii="Times New Roman" w:hAnsi="Times New Roman"/>
-          <w:i/>
-          <w:sz w:val="24"/>
-          <w:szCs w:val="24"/>
-        </w:rPr>
-        <w:t xml:space="preserve"> память</w:t>
-      </w:r>
-      <w:r>
-        <w:rPr>
-          <w:rFonts w:ascii="Times New Roman" w:hAnsi="Times New Roman"/>
-          <w:i/>
-          <w:sz w:val="24"/>
-          <w:szCs w:val="24"/>
-        </w:rPr>
-        <w:t>, или запросить расширение текущего объема памяти. Если программа запрашивает слишком большой объем памяти</w:t>
-      </w:r>
-      <w:r>
-        <w:rPr>
-          <w:rFonts w:ascii="Times New Roman" w:hAnsi="Times New Roman"/>
-          <w:i/>
-          <w:sz w:val="24"/>
-          <w:szCs w:val="24"/>
-        </w:rPr>
-        <w:t xml:space="preserve"> </w:t>
-      </w:r>
-      <w:r>
-        <w:rPr>
-          <w:rFonts w:ascii="Times New Roman" w:hAnsi="Times New Roman"/>
-          <w:i/>
-          <w:sz w:val="24"/>
-          <w:szCs w:val="24"/>
-        </w:rPr>
-        <w:t xml:space="preserve">(больше, чем размер ее доступной </w:t>
-      </w:r>
-      <w:proofErr w:type="gramStart"/>
-      <w:r>
-        <w:rPr>
-          <w:rFonts w:ascii="Times New Roman" w:hAnsi="Times New Roman"/>
-          <w:i/>
-          <w:sz w:val="24"/>
-          <w:szCs w:val="24"/>
-        </w:rPr>
-        <w:t xml:space="preserve">памяти) </w:t>
-      </w:r>
-      <w:proofErr w:type="gramEnd"/>
-      <w:r>
-        <w:rPr>
-          <w:rFonts w:ascii="Times New Roman" w:hAnsi="Times New Roman"/>
-          <w:i/>
-          <w:sz w:val="24"/>
-          <w:szCs w:val="24"/>
-        </w:rPr>
-        <w:t>система откажет ей в этом.</w:t>
+        <w:t>Доступный объем памяти – количество памяти, не занятое другими программами, которое загрузчик выделяет программе при загрузке в основную память, после чего программа сама распоряжается этой памятью с помощью тех же функций, что использовал загрузчик. Поэтому программа может освободить не используемую память, или запросить расширение текущего объема памяти. Если программа запрашивает слишком большой объем памяти (больше, чем размер ее доступной памяти) система откажет ей в этом.</w:t>
       </w:r>
     </w:p>
     <w:p>
@@ -2480,6 +2338,97 @@
         <w:tabs>
           <w:tab w:val="left" w:pos="993"/>
         </w:tabs>
+        <w:ind w:left="720"/>
+        <w:jc w:val="both"/>
+        <w:rPr>
+          <w:rFonts w:ascii="Times New Roman" w:hAnsi="Times New Roman"/>
+          <w:sz w:val="24"/>
+          <w:szCs w:val="24"/>
+        </w:rPr>
+      </w:pPr>
+      <w:bookmarkStart w:id="0" w:name="_GoBack"/>
+      <w:bookmarkEnd w:id="0"/>
+    </w:p>
+    <w:p>
+      <w:pPr>
+        <w:spacing w:after="120"/>
+        <w:jc w:val="both"/>
+        <w:rPr>
+          <w:i/>
+        </w:rPr>
+      </w:pPr>
+      <w:r>
+        <w:rPr>
+          <w:i/>
+        </w:rPr>
+        <w:t>В первой версии программы он расположен в конце списка т.к. программа была последней загружена в память и обладает всем объемом свободной ранее памяти</w:t>
+      </w:r>
+    </w:p>
+    <w:p>
+      <w:pPr>
+        <w:spacing w:after="120"/>
+        <w:jc w:val="both"/>
+        <w:rPr>
+          <w:i/>
+        </w:rPr>
+      </w:pPr>
+      <w:r>
+        <w:rPr>
+          <w:i/>
+        </w:rPr>
+        <w:t xml:space="preserve">Во второй версии, </w:t>
+      </w:r>
+      <w:r>
+        <w:rPr>
+          <w:i/>
+          <w:lang w:val="en-US"/>
+        </w:rPr>
+        <w:t>MCB</w:t>
+      </w:r>
+      <w:r>
+        <w:rPr>
+          <w:i/>
+        </w:rPr>
+        <w:t xml:space="preserve"> блок так же седьмой по списку, но уже не последний. Последним является блок, освобожденной программой памяти</w:t>
+      </w:r>
+    </w:p>
+    <w:p>
+      <w:pPr>
+        <w:spacing w:after="120"/>
+        <w:jc w:val="both"/>
+        <w:rPr>
+          <w:i/>
+        </w:rPr>
+      </w:pPr>
+      <w:r>
+        <w:rPr>
+          <w:i/>
+        </w:rPr>
+        <w:t xml:space="preserve">В третьей версии, блок так же седьмой в списке, но после него располагаются блок, памяти в 64Кб, выделенный по запросу программы и после – блок свободной памяти. </w:t>
+      </w:r>
+    </w:p>
+    <w:p>
+      <w:pPr>
+        <w:spacing w:after="120"/>
+        <w:jc w:val="both"/>
+        <w:rPr>
+          <w:i/>
+        </w:rPr>
+      </w:pPr>
+      <w:r>
+        <w:rPr>
+          <w:i/>
+        </w:rPr>
+        <w:lastRenderedPageBreak/>
+        <w:t>В четвертой версии ситуация аналогична ситуации во второй версии, так как запрос выделения памяти завершился неудачей</w:t>
+      </w:r>
+    </w:p>
+    <w:p>
+      <w:pPr>
+        <w:pStyle w:val="a7"/>
+        <w:tabs>
+          <w:tab w:val="left" w:pos="993"/>
+        </w:tabs>
         <w:ind w:left="720" w:hanging="720"/>
         <w:jc w:val="both"/>
         <w:rPr>
@@ -2489,35 +2438,6 @@
           <w:szCs w:val="24"/>
         </w:rPr>
       </w:pPr>
-      <w:proofErr w:type="gramStart"/>
-      <w:r>
-        <w:rPr>
-          <w:rFonts w:ascii="Times New Roman" w:hAnsi="Times New Roman"/>
-          <w:i/>
-          <w:sz w:val="24"/>
-          <w:szCs w:val="24"/>
-        </w:rPr>
-        <w:t>Расположен</w:t>
-      </w:r>
-      <w:proofErr w:type="gramEnd"/>
-      <w:r>
-        <w:rPr>
-          <w:rFonts w:ascii="Times New Roman" w:hAnsi="Times New Roman"/>
-          <w:i/>
-          <w:sz w:val="24"/>
-          <w:szCs w:val="24"/>
-        </w:rPr>
-        <w:t xml:space="preserve"> </w:t>
-      </w:r>
-      <w:r>
-        <w:rPr>
-          <w:rFonts w:ascii="Times New Roman" w:hAnsi="Times New Roman"/>
-          <w:i/>
-          <w:sz w:val="24"/>
-          <w:szCs w:val="24"/>
-        </w:rPr>
-        <w:t>в последнем блоке программы.</w:t>
-      </w:r>
     </w:p>
     <w:p>
       <w:pPr>
@@ -2549,25 +2469,77 @@
       <w:pPr>
         <w:pStyle w:val="a7"/>
         <w:tabs>
-          <w:tab w:val="left" w:pos="0"/>
-          <w:tab w:val="left" w:pos="142"/>
-          <w:tab w:val="left" w:pos="360"/>
+          <w:tab w:val="left" w:pos="993"/>
         </w:tabs>
+        <w:ind w:left="720"/>
         <w:jc w:val="both"/>
         <w:rPr>
           <w:rFonts w:ascii="Times New Roman" w:hAnsi="Times New Roman"/>
-          <w:i/>
-          <w:sz w:val="24"/>
-        </w:rPr>
-      </w:pPr>
-      <w:r>
-        <w:rPr>
-          <w:rFonts w:ascii="Times New Roman" w:hAnsi="Times New Roman"/>
-          <w:i/>
           <w:sz w:val="24"/>
           <w:szCs w:val="24"/>
         </w:rPr>
-        <w:t>Для программы выделяется всегда 648912 байт = 634 Кбайт.</w:t>
+      </w:pPr>
+    </w:p>
+    <w:p>
+      <w:pPr>
+        <w:spacing w:after="120"/>
+        <w:jc w:val="both"/>
+        <w:rPr>
+          <w:i/>
+        </w:rPr>
+      </w:pPr>
+      <w:r>
+        <w:rPr>
+          <w:i/>
+        </w:rPr>
+        <w:t>В первом случае программа занимает всю выделенную ей память</w:t>
+      </w:r>
+    </w:p>
+    <w:p>
+      <w:pPr>
+        <w:spacing w:after="120"/>
+        <w:jc w:val="both"/>
+        <w:rPr>
+          <w:i/>
+        </w:rPr>
+      </w:pPr>
+      <w:r>
+        <w:rPr>
+          <w:i/>
+        </w:rPr>
+        <w:t>Во втором – только объем, занимаемый самой программой</w:t>
+      </w:r>
+    </w:p>
+    <w:p>
+      <w:pPr>
+        <w:spacing w:after="120"/>
+        <w:jc w:val="both"/>
+        <w:rPr>
+          <w:i/>
+        </w:rPr>
+      </w:pPr>
+      <w:r>
+        <w:rPr>
+          <w:i/>
+        </w:rPr>
+        <w:t>В третьем – объем, занимаемый самой программой и 64 Кб, выделенные ей по требованию</w:t>
+      </w:r>
+    </w:p>
+    <w:p>
+      <w:pPr>
+        <w:spacing w:after="120"/>
+        <w:jc w:val="both"/>
+        <w:rPr>
+          <w:i/>
+          <w:sz w:val="28"/>
+          <w:szCs w:val="28"/>
+        </w:rPr>
+      </w:pPr>
+      <w:r>
+        <w:rPr>
+          <w:i/>
+        </w:rPr>
+        <w:t>В четвертом, так же, как и во втором – только объем, занимаемый самой программой</w:t>
       </w:r>
     </w:p>
     <w:p>
@@ -2638,7 +2610,7 @@
 </file>
 
 <file path=word/numbering.xml><?xml version="1.0" encoding="utf-8"?>
-<w:numbering xmlns:wpc="http://schemas.microsoft.com/office/word/2010/wordprocessingCanvas" xmlns:mc="http://schemas.openxmlformats.org/markup-compatibility/2006" xmlns:o="urn:schemas-microsoft-com:office:office" xmlns:r="http://schemas.openxmlformats.org/officeDocument/2006/relationships" xmlns:m="http://schemas.openxmlformats.org/officeDocument/2006/math" xmlns:v="urn:schemas-microsoft-com:vml" xmlns:wp14="http://schemas.microsoft.com/office/word/2010/wordprocessingDrawing" xmlns:wp="http://schemas.openxmlformats.org/drawingml/2006/wordprocessingDrawing" xmlns:w10="urn:schemas-microsoft-com:office:word" xmlns:w="http://schemas.openxmlformats.org/wordprocessingml/2006/main" xmlns:w14="http://schemas.microsoft.com/office/word/2010/wordml" xmlns:wpg="http://schemas.microsoft.com/office/word/2010/wordprocessingGroup" xmlns:wpi="http://schemas.microsoft.com/office/word/2010/wordprocessingInk" xmlns:wne="http://schemas.microsoft.com/office/word/2006/wordml" xmlns:wps="http://schemas.microsoft.com/office/word/2010/wordprocessingShape" mc:Ignorable="w14 wp14">
+<w:numbering xmlns:wpc="http://schemas.microsoft.com/office/word/2010/wordprocessingCanvas" xmlns:mo="http://schemas.microsoft.com/office/mac/office/2008/main" xmlns:mc="http://schemas.openxmlformats.org/markup-compatibility/2006" xmlns:mv="urn:schemas-microsoft-com:mac:vml" xmlns:o="urn:schemas-microsoft-com:office:office" xmlns:r="http://schemas.openxmlformats.org/officeDocument/2006/relationships" xmlns:m="http://schemas.openxmlformats.org/officeDocument/2006/math" xmlns:v="urn:schemas-microsoft-com:vml" xmlns:wp14="http://schemas.microsoft.com/office/word/2010/wordprocessingDrawing" xmlns:wp="http://schemas.openxmlformats.org/drawingml/2006/wordprocessingDrawing" xmlns:w10="urn:schemas-microsoft-com:office:word" xmlns:w="http://schemas.openxmlformats.org/wordprocessingml/2006/main" xmlns:w14="http://schemas.microsoft.com/office/word/2010/wordml" xmlns:w15="http://schemas.microsoft.com/office/word/2012/wordml" xmlns:wpg="http://schemas.microsoft.com/office/word/2010/wordprocessingGroup" xmlns:wpi="http://schemas.microsoft.com/office/word/2010/wordprocessingInk" xmlns:wne="http://schemas.microsoft.com/office/word/2006/wordml" xmlns:wps="http://schemas.microsoft.com/office/word/2010/wordprocessingShape" mc:Ignorable="w14 w15 wp14">
   <w:abstractNum w:abstractNumId="0">
     <w:nsid w:val="07EE62F9"/>
     <w:multiLevelType w:val="hybridMultilevel"/>
@@ -3683,7 +3655,7 @@
 </file>
 
 <file path=word/styles.xml><?xml version="1.0" encoding="utf-8"?>
-<w:styles xmlns:mc="http://schemas.openxmlformats.org/markup-compatibility/2006" xmlns:r="http://schemas.openxmlformats.org/officeDocument/2006/relationships" xmlns:w="http://schemas.openxmlformats.org/wordprocessingml/2006/main" xmlns:w14="http://schemas.microsoft.com/office/word/2010/wordml" mc:Ignorable="w14">
+<w:styles xmlns:mc="http://schemas.openxmlformats.org/markup-compatibility/2006" xmlns:r="http://schemas.openxmlformats.org/officeDocument/2006/relationships" xmlns:w="http://schemas.openxmlformats.org/wordprocessingml/2006/main" xmlns:w14="http://schemas.microsoft.com/office/word/2010/wordml" xmlns:w15="http://schemas.microsoft.com/office/word/2012/wordml" mc:Ignorable="w14 w15">
   <w:docDefaults>
     <w:rPrDefault>
       <w:rPr>
@@ -3699,145 +3671,387 @@
       </w:pPr>
     </w:pPrDefault>
   </w:docDefaults>
-  <w:latentStyles w:defLockedState="0" w:defUIPriority="99" w:defSemiHidden="1" w:defUnhideWhenUsed="1" w:defQFormat="0" w:count="267">
-    <w:lsdException w:name="Normal" w:semiHidden="0" w:uiPriority="0" w:unhideWhenUsed="0" w:qFormat="1"/>
-    <w:lsdException w:name="heading 1" w:semiHidden="0" w:uiPriority="9" w:unhideWhenUsed="0" w:qFormat="1"/>
-    <w:lsdException w:name="heading 2" w:uiPriority="9" w:qFormat="1"/>
-    <w:lsdException w:name="heading 3" w:uiPriority="9" w:qFormat="1"/>
-    <w:lsdException w:name="heading 4" w:uiPriority="9" w:qFormat="1"/>
-    <w:lsdException w:name="heading 5" w:uiPriority="9" w:qFormat="1"/>
-    <w:lsdException w:name="heading 6" w:uiPriority="9" w:qFormat="1"/>
-    <w:lsdException w:name="heading 7" w:uiPriority="9" w:qFormat="1"/>
-    <w:lsdException w:name="heading 8" w:uiPriority="9" w:qFormat="1"/>
-    <w:lsdException w:name="heading 9" w:uiPriority="9" w:qFormat="1"/>
-    <w:lsdException w:name="toc 1" w:uiPriority="39"/>
-    <w:lsdException w:name="toc 2" w:uiPriority="39"/>
-    <w:lsdException w:name="toc 3" w:uiPriority="39"/>
-    <w:lsdException w:name="toc 4" w:uiPriority="39"/>
-    <w:lsdException w:name="toc 5" w:uiPriority="39"/>
-    <w:lsdException w:name="toc 6" w:uiPriority="39"/>
-    <w:lsdException w:name="toc 7" w:uiPriority="39"/>
-    <w:lsdException w:name="toc 8" w:uiPriority="39"/>
-    <w:lsdException w:name="toc 9" w:uiPriority="39"/>
-    <w:lsdException w:name="caption" w:uiPriority="35" w:qFormat="1"/>
-    <w:lsdException w:name="Title" w:semiHidden="0" w:uiPriority="10" w:unhideWhenUsed="0" w:qFormat="1"/>
-    <w:lsdException w:name="Default Paragraph Font" w:uiPriority="1"/>
-    <w:lsdException w:name="Subtitle" w:semiHidden="0" w:uiPriority="11" w:unhideWhenUsed="0" w:qFormat="1"/>
-    <w:lsdException w:name="Strong" w:semiHidden="0" w:uiPriority="22" w:unhideWhenUsed="0" w:qFormat="1"/>
-    <w:lsdException w:name="Emphasis" w:semiHidden="0" w:uiPriority="20" w:unhideWhenUsed="0" w:qFormat="1"/>
-    <w:lsdException w:name="Plain Text" w:uiPriority="0"/>
-    <w:lsdException w:name="Table Grid" w:semiHidden="0" w:uiPriority="59" w:unhideWhenUsed="0"/>
-    <w:lsdException w:name="Placeholder Text" w:unhideWhenUsed="0"/>
-    <w:lsdException w:name="No Spacing" w:semiHidden="0" w:uiPriority="1" w:unhideWhenUsed="0" w:qFormat="1"/>
-    <w:lsdException w:name="Light Shading" w:semiHidden="0" w:uiPriority="60" w:unhideWhenUsed="0"/>
-    <w:lsdException w:name="Light List" w:semiHidden="0" w:uiPriority="61" w:unhideWhenUsed="0"/>
-    <w:lsdException w:name="Light Grid" w:semiHidden="0" w:uiPriority="62" w:unhideWhenUsed="0"/>
-    <w:lsdException w:name="Medium Shading 1" w:semiHidden="0" w:uiPriority="63" w:unhideWhenUsed="0"/>
-    <w:lsdException w:name="Medium Shading 2" w:semiHidden="0" w:uiPriority="64" w:unhideWhenUsed="0"/>
-    <w:lsdException w:name="Medium List 1" w:semiHidden="0" w:uiPriority="65" w:unhideWhenUsed="0"/>
-    <w:lsdException w:name="Medium List 2" w:semiHidden="0" w:uiPriority="66" w:unhideWhenUsed="0"/>
-    <w:lsdException w:name="Medium Grid 1" w:semiHidden="0" w:uiPriority="67" w:unhideWhenUsed="0"/>
-    <w:lsdException w:name="Medium Grid 2" w:semiHidden="0" w:uiPriority="68" w:unhideWhenUsed="0"/>
-    <w:lsdException w:name="Medium Grid 3" w:semiHidden="0" w:uiPriority="69" w:unhideWhenUsed="0"/>
-    <w:lsdException w:name="Dark List" w:semiHidden="0" w:uiPriority="70" w:unhideWhenUsed="0"/>
-    <w:lsdException w:name="Colorful Shading" w:semiHidden="0" w:uiPriority="71" w:unhideWhenUsed="0"/>
-    <w:lsdException w:name="Colorful List" w:semiHidden="0" w:uiPriority="72" w:unhideWhenUsed="0"/>
-    <w:lsdException w:name="Colorful Grid" w:semiHidden="0" w:uiPriority="73" w:unhideWhenUsed="0"/>
-    <w:lsdException w:name="Light Shading Accent 1" w:semiHidden="0" w:uiPriority="60" w:unhideWhenUsed="0"/>
-    <w:lsdException w:name="Light List Accent 1" w:semiHidden="0" w:uiPriority="61" w:unhideWhenUsed="0"/>
-    <w:lsdException w:name="Light Grid Accent 1" w:semiHidden="0" w:uiPriority="62" w:unhideWhenUsed="0"/>
-    <w:lsdException w:name="Medium Shading 1 Accent 1" w:semiHidden="0" w:uiPriority="63" w:unhideWhenUsed="0"/>
-    <w:lsdException w:name="Medium Shading 2 Accent 1" w:semiHidden="0" w:uiPriority="64" w:unhideWhenUsed="0"/>
-    <w:lsdException w:name="Medium List 1 Accent 1" w:semiHidden="0" w:uiPriority="65" w:unhideWhenUsed="0"/>
-    <w:lsdException w:name="Revision" w:unhideWhenUsed="0"/>
-    <w:lsdException w:name="List Paragraph" w:semiHidden="0" w:uiPriority="34" w:unhideWhenUsed="0" w:qFormat="1"/>
-    <w:lsdException w:name="Quote" w:semiHidden="0" w:uiPriority="29" w:unhideWhenUsed="0" w:qFormat="1"/>
-    <w:lsdException w:name="Intense Quote" w:semiHidden="0" w:uiPriority="30" w:unhideWhenUsed="0" w:qFormat="1"/>
-    <w:lsdException w:name="Medium List 2 Accent 1" w:semiHidden="0" w:uiPriority="66" w:unhideWhenUsed="0"/>
-    <w:lsdException w:name="Medium Grid 1 Accent 1" w:semiHidden="0" w:uiPriority="67" w:unhideWhenUsed="0"/>
-    <w:lsdException w:name="Medium Grid 2 Accent 1" w:semiHidden="0" w:uiPriority="68" w:unhideWhenUsed="0"/>
-    <w:lsdException w:name="Medium Grid 3 Accent 1" w:semiHidden="0" w:uiPriority="69" w:unhideWhenUsed="0"/>
-    <w:lsdException w:name="Dark List Accent 1" w:semiHidden="0" w:uiPriority="70" w:unhideWhenUsed="0"/>
-    <w:lsdException w:name="Colorful Shading Accent 1" w:semiHidden="0" w:uiPriority="71" w:unhideWhenUsed="0"/>
-    <w:lsdException w:name="Colorful List Accent 1" w:semiHidden="0" w:uiPriority="72" w:unhideWhenUsed="0"/>
-    <w:lsdException w:name="Colorful Grid Accent 1" w:semiHidden="0" w:uiPriority="73" w:unhideWhenUsed="0"/>
-    <w:lsdException w:name="Light Shading Accent 2" w:semiHidden="0" w:uiPriority="60" w:unhideWhenUsed="0"/>
-    <w:lsdException w:name="Light List Accent 2" w:semiHidden="0" w:uiPriority="61" w:unhideWhenUsed="0"/>
-    <w:lsdException w:name="Light Grid Accent 2" w:semiHidden="0" w:uiPriority="62" w:unhideWhenUsed="0"/>
-    <w:lsdException w:name="Medium Shading 1 Accent 2" w:semiHidden="0" w:uiPriority="63" w:unhideWhenUsed="0"/>
-    <w:lsdException w:name="Medium Shading 2 Accent 2" w:semiHidden="0" w:uiPriority="64" w:unhideWhenUsed="0"/>
-    <w:lsdException w:name="Medium List 1 Accent 2" w:semiHidden="0" w:uiPriority="65" w:unhideWhenUsed="0"/>
-    <w:lsdException w:name="Medium List 2 Accent 2" w:semiHidden="0" w:uiPriority="66" w:unhideWhenUsed="0"/>
-    <w:lsdException w:name="Medium Grid 1 Accent 2" w:semiHidden="0" w:uiPriority="67" w:unhideWhenUsed="0"/>
-    <w:lsdException w:name="Medium Grid 2 Accent 2" w:semiHidden="0" w:uiPriority="68" w:unhideWhenUsed="0"/>
-    <w:lsdException w:name="Medium Grid 3 Accent 2" w:semiHidden="0" w:uiPriority="69" w:unhideWhenUsed="0"/>
-    <w:lsdException w:name="Dark List Accent 2" w:semiHidden="0" w:uiPriority="70" w:unhideWhenUsed="0"/>
-    <w:lsdException w:name="Colorful Shading Accent 2" w:semiHidden="0" w:uiPriority="71" w:unhideWhenUsed="0"/>
-    <w:lsdException w:name="Colorful List Accent 2" w:semiHidden="0" w:uiPriority="72" w:unhideWhenUsed="0"/>
-    <w:lsdException w:name="Colorful Grid Accent 2" w:semiHidden="0" w:uiPriority="73" w:unhideWhenUsed="0"/>
-    <w:lsdException w:name="Light Shading Accent 3" w:semiHidden="0" w:uiPriority="60" w:unhideWhenUsed="0"/>
-    <w:lsdException w:name="Light List Accent 3" w:semiHidden="0" w:uiPriority="61" w:unhideWhenUsed="0"/>
-    <w:lsdException w:name="Light Grid Accent 3" w:semiHidden="0" w:uiPriority="62" w:unhideWhenUsed="0"/>
-    <w:lsdException w:name="Medium Shading 1 Accent 3" w:semiHidden="0" w:uiPriority="63" w:unhideWhenUsed="0"/>
-    <w:lsdException w:name="Medium Shading 2 Accent 3" w:semiHidden="0" w:uiPriority="64" w:unhideWhenUsed="0"/>
-    <w:lsdException w:name="Medium List 1 Accent 3" w:semiHidden="0" w:uiPriority="65" w:unhideWhenUsed="0"/>
-    <w:lsdException w:name="Medium List 2 Accent 3" w:semiHidden="0" w:uiPriority="66" w:unhideWhenUsed="0"/>
-    <w:lsdException w:name="Medium Grid 1 Accent 3" w:semiHidden="0" w:uiPriority="67" w:unhideWhenUsed="0"/>
-    <w:lsdException w:name="Medium Grid 2 Accent 3" w:semiHidden="0" w:uiPriority="68" w:unhideWhenUsed="0"/>
-    <w:lsdException w:name="Medium Grid 3 Accent 3" w:semiHidden="0" w:uiPriority="69" w:unhideWhenUsed="0"/>
-    <w:lsdException w:name="Dark List Accent 3" w:semiHidden="0" w:uiPriority="70" w:unhideWhenUsed="0"/>
-    <w:lsdException w:name="Colorful Shading Accent 3" w:semiHidden="0" w:uiPriority="71" w:unhideWhenUsed="0"/>
-    <w:lsdException w:name="Colorful List Accent 3" w:semiHidden="0" w:uiPriority="72" w:unhideWhenUsed="0"/>
-    <w:lsdException w:name="Colorful Grid Accent 3" w:semiHidden="0" w:uiPriority="73" w:unhideWhenUsed="0"/>
-    <w:lsdException w:name="Light Shading Accent 4" w:semiHidden="0" w:uiPriority="60" w:unhideWhenUsed="0"/>
-    <w:lsdException w:name="Light List Accent 4" w:semiHidden="0" w:uiPriority="61" w:unhideWhenUsed="0"/>
-    <w:lsdException w:name="Light Grid Accent 4" w:semiHidden="0" w:uiPriority="62" w:unhideWhenUsed="0"/>
-    <w:lsdException w:name="Medium Shading 1 Accent 4" w:semiHidden="0" w:uiPriority="63" w:unhideWhenUsed="0"/>
-    <w:lsdException w:name="Medium Shading 2 Accent 4" w:semiHidden="0" w:uiPriority="64" w:unhideWhenUsed="0"/>
-    <w:lsdException w:name="Medium List 1 Accent 4" w:semiHidden="0" w:uiPriority="65" w:unhideWhenUsed="0"/>
-    <w:lsdException w:name="Medium List 2 Accent 4" w:semiHidden="0" w:uiPriority="66" w:unhideWhenUsed="0"/>
-    <w:lsdException w:name="Medium Grid 1 Accent 4" w:semiHidden="0" w:uiPriority="67" w:unhideWhenUsed="0"/>
-    <w:lsdException w:name="Medium Grid 2 Accent 4" w:semiHidden="0" w:uiPriority="68" w:unhideWhenUsed="0"/>
-    <w:lsdException w:name="Medium Grid 3 Accent 4" w:semiHidden="0" w:uiPriority="69" w:unhideWhenUsed="0"/>
-    <w:lsdException w:name="Dark List Accent 4" w:semiHidden="0" w:uiPriority="70" w:unhideWhenUsed="0"/>
-    <w:lsdException w:name="Colorful Shading Accent 4" w:semiHidden="0" w:uiPriority="71" w:unhideWhenUsed="0"/>
-    <w:lsdException w:name="Colorful List Accent 4" w:semiHidden="0" w:uiPriority="72" w:unhideWhenUsed="0"/>
-    <w:lsdException w:name="Colorful Grid Accent 4" w:semiHidden="0" w:uiPriority="73" w:unhideWhenUsed="0"/>
-    <w:lsdException w:name="Light Shading Accent 5" w:semiHidden="0" w:uiPriority="60" w:unhideWhenUsed="0"/>
-    <w:lsdException w:name="Light List Accent 5" w:semiHidden="0" w:uiPriority="61" w:unhideWhenUsed="0"/>
-    <w:lsdException w:name="Light Grid Accent 5" w:semiHidden="0" w:uiPriority="62" w:unhideWhenUsed="0"/>
-    <w:lsdException w:name="Medium Shading 1 Accent 5" w:semiHidden="0" w:uiPriority="63" w:unhideWhenUsed="0"/>
-    <w:lsdException w:name="Medium Shading 2 Accent 5" w:semiHidden="0" w:uiPriority="64" w:unhideWhenUsed="0"/>
-    <w:lsdException w:name="Medium List 1 Accent 5" w:semiHidden="0" w:uiPriority="65" w:unhideWhenUsed="0"/>
-    <w:lsdException w:name="Medium List 2 Accent 5" w:semiHidden="0" w:uiPriority="66" w:unhideWhenUsed="0"/>
-    <w:lsdException w:name="Medium Grid 1 Accent 5" w:semiHidden="0" w:uiPriority="67" w:unhideWhenUsed="0"/>
-    <w:lsdException w:name="Medium Grid 2 Accent 5" w:semiHidden="0" w:uiPriority="68" w:unhideWhenUsed="0"/>
-    <w:lsdException w:name="Medium Grid 3 Accent 5" w:semiHidden="0" w:uiPriority="69" w:unhideWhenUsed="0"/>
-    <w:lsdException w:name="Dark List Accent 5" w:semiHidden="0" w:uiPriority="70" w:unhideWhenUsed="0"/>
-    <w:lsdException w:name="Colorful Shading Accent 5" w:semiHidden="0" w:uiPriority="71" w:unhideWhenUsed="0"/>
-    <w:lsdException w:name="Colorful List Accent 5" w:semiHidden="0" w:uiPriority="72" w:unhideWhenUsed="0"/>
-    <w:lsdException w:name="Colorful Grid Accent 5" w:semiHidden="0" w:uiPriority="73" w:unhideWhenUsed="0"/>
-    <w:lsdException w:name="Light Shading Accent 6" w:semiHidden="0" w:uiPriority="60" w:unhideWhenUsed="0"/>
-    <w:lsdException w:name="Light List Accent 6" w:semiHidden="0" w:uiPriority="61" w:unhideWhenUsed="0"/>
-    <w:lsdException w:name="Light Grid Accent 6" w:semiHidden="0" w:uiPriority="62" w:unhideWhenUsed="0"/>
-    <w:lsdException w:name="Medium Shading 1 Accent 6" w:semiHidden="0" w:uiPriority="63" w:unhideWhenUsed="0"/>
-    <w:lsdException w:name="Medium Shading 2 Accent 6" w:semiHidden="0" w:uiPriority="64" w:unhideWhenUsed="0"/>
-    <w:lsdException w:name="Medium List 1 Accent 6" w:semiHidden="0" w:uiPriority="65" w:unhideWhenUsed="0"/>
-    <w:lsdException w:name="Medium List 2 Accent 6" w:semiHidden="0" w:uiPriority="66" w:unhideWhenUsed="0"/>
-    <w:lsdException w:name="Medium Grid 1 Accent 6" w:semiHidden="0" w:uiPriority="67" w:unhideWhenUsed="0"/>
-    <w:lsdException w:name="Medium Grid 2 Accent 6" w:semiHidden="0" w:uiPriority="68" w:unhideWhenUsed="0"/>
-    <w:lsdException w:name="Medium Grid 3 Accent 6" w:semiHidden="0" w:uiPriority="69" w:unhideWhenUsed="0"/>
-    <w:lsdException w:name="Dark List Accent 6" w:semiHidden="0" w:uiPriority="70" w:unhideWhenUsed="0"/>
-    <w:lsdException w:name="Colorful Shading Accent 6" w:semiHidden="0" w:uiPriority="71" w:unhideWhenUsed="0"/>
-    <w:lsdException w:name="Colorful List Accent 6" w:semiHidden="0" w:uiPriority="72" w:unhideWhenUsed="0"/>
-    <w:lsdException w:name="Colorful Grid Accent 6" w:semiHidden="0" w:uiPriority="73" w:unhideWhenUsed="0"/>
-    <w:lsdException w:name="Subtle Emphasis" w:semiHidden="0" w:uiPriority="19" w:unhideWhenUsed="0" w:qFormat="1"/>
-    <w:lsdException w:name="Intense Emphasis" w:semiHidden="0" w:uiPriority="21" w:unhideWhenUsed="0" w:qFormat="1"/>
-    <w:lsdException w:name="Subtle Reference" w:semiHidden="0" w:uiPriority="31" w:unhideWhenUsed="0" w:qFormat="1"/>
-    <w:lsdException w:name="Intense Reference" w:semiHidden="0" w:uiPriority="32" w:unhideWhenUsed="0" w:qFormat="1"/>
-    <w:lsdException w:name="Book Title" w:semiHidden="0" w:uiPriority="33" w:unhideWhenUsed="0" w:qFormat="1"/>
-    <w:lsdException w:name="Bibliography" w:uiPriority="37"/>
-    <w:lsdException w:name="TOC Heading" w:uiPriority="39" w:qFormat="1"/>
+  <w:latentStyles w:defLockedState="0" w:defUIPriority="99" w:defSemiHidden="0" w:defUnhideWhenUsed="0" w:defQFormat="0" w:count="380">
+    <w:lsdException w:name="Normal" w:uiPriority="0" w:qFormat="1"/>
+    <w:lsdException w:name="heading 1" w:uiPriority="9" w:qFormat="1"/>
+    <w:lsdException w:name="heading 2" w:semiHidden="1" w:uiPriority="9" w:unhideWhenUsed="1" w:qFormat="1"/>
+    <w:lsdException w:name="heading 3" w:semiHidden="1" w:uiPriority="9" w:unhideWhenUsed="1" w:qFormat="1"/>
+    <w:lsdException w:name="heading 4" w:semiHidden="1" w:uiPriority="9" w:unhideWhenUsed="1" w:qFormat="1"/>
+    <w:lsdException w:name="heading 5" w:semiHidden="1" w:uiPriority="9" w:unhideWhenUsed="1" w:qFormat="1"/>
+    <w:lsdException w:name="heading 6" w:semiHidden="1" w:uiPriority="9" w:unhideWhenUsed="1" w:qFormat="1"/>
+    <w:lsdException w:name="heading 7" w:semiHidden="1" w:uiPriority="9" w:unhideWhenUsed="1" w:qFormat="1"/>
+    <w:lsdException w:name="heading 8" w:semiHidden="1" w:uiPriority="9" w:unhideWhenUsed="1" w:qFormat="1"/>
+    <w:lsdException w:name="heading 9" w:semiHidden="1" w:uiPriority="9" w:unhideWhenUsed="1" w:qFormat="1"/>
+    <w:lsdException w:name="index 1" w:semiHidden="1" w:unhideWhenUsed="1"/>
+    <w:lsdException w:name="index 2" w:semiHidden="1" w:unhideWhenUsed="1"/>
+    <w:lsdException w:name="index 3" w:semiHidden="1" w:unhideWhenUsed="1"/>
+    <w:lsdException w:name="index 4" w:semiHidden="1" w:unhideWhenUsed="1"/>
+    <w:lsdException w:name="index 5" w:semiHidden="1" w:unhideWhenUsed="1"/>
+    <w:lsdException w:name="index 6" w:semiHidden="1" w:unhideWhenUsed="1"/>
+    <w:lsdException w:name="index 7" w:semiHidden="1" w:unhideWhenUsed="1"/>
+    <w:lsdException w:name="index 8" w:semiHidden="1" w:unhideWhenUsed="1"/>
+    <w:lsdException w:name="index 9" w:semiHidden="1" w:unhideWhenUsed="1"/>
+    <w:lsdException w:name="toc 1" w:semiHidden="1" w:uiPriority="39" w:unhideWhenUsed="1"/>
+    <w:lsdException w:name="toc 2" w:semiHidden="1" w:uiPriority="39" w:unhideWhenUsed="1"/>
+    <w:lsdException w:name="toc 3" w:semiHidden="1" w:uiPriority="39" w:unhideWhenUsed="1"/>
+    <w:lsdException w:name="toc 4" w:semiHidden="1" w:uiPriority="39" w:unhideWhenUsed="1"/>
+    <w:lsdException w:name="toc 5" w:semiHidden="1" w:uiPriority="39" w:unhideWhenUsed="1"/>
+    <w:lsdException w:name="toc 6" w:semiHidden="1" w:uiPriority="39" w:unhideWhenUsed="1"/>
+    <w:lsdException w:name="toc 7" w:semiHidden="1" w:uiPriority="39" w:unhideWhenUsed="1"/>
+    <w:lsdException w:name="toc 8" w:semiHidden="1" w:uiPriority="39" w:unhideWhenUsed="1"/>
+    <w:lsdException w:name="toc 9" w:semiHidden="1" w:uiPriority="39" w:unhideWhenUsed="1"/>
+    <w:lsdException w:name="Normal Indent" w:semiHidden="1" w:unhideWhenUsed="1"/>
+    <w:lsdException w:name="footnote text" w:semiHidden="1" w:unhideWhenUsed="1"/>
+    <w:lsdException w:name="annotation text" w:semiHidden="1" w:unhideWhenUsed="1"/>
+    <w:lsdException w:name="header" w:semiHidden="1" w:unhideWhenUsed="1"/>
+    <w:lsdException w:name="footer" w:semiHidden="1" w:unhideWhenUsed="1"/>
+    <w:lsdException w:name="index heading" w:semiHidden="1" w:unhideWhenUsed="1"/>
+    <w:lsdException w:name="caption" w:semiHidden="1" w:uiPriority="35" w:unhideWhenUsed="1" w:qFormat="1"/>
+    <w:lsdException w:name="table of figures" w:semiHidden="1" w:unhideWhenUsed="1"/>
+    <w:lsdException w:name="envelope address" w:semiHidden="1" w:unhideWhenUsed="1"/>
+    <w:lsdException w:name="envelope return" w:semiHidden="1" w:unhideWhenUsed="1"/>
+    <w:lsdException w:name="footnote reference" w:semiHidden="1" w:unhideWhenUsed="1"/>
+    <w:lsdException w:name="annotation reference" w:semiHidden="1" w:unhideWhenUsed="1"/>
+    <w:lsdException w:name="line number" w:semiHidden="1" w:unhideWhenUsed="1"/>
+    <w:lsdException w:name="page number" w:semiHidden="1" w:unhideWhenUsed="1"/>
+    <w:lsdException w:name="endnote reference" w:semiHidden="1" w:unhideWhenUsed="1"/>
+    <w:lsdException w:name="endnote text" w:semiHidden="1" w:unhideWhenUsed="1"/>
+    <w:lsdException w:name="table of authorities" w:semiHidden="1" w:unhideWhenUsed="1"/>
+    <w:lsdException w:name="macro" w:semiHidden="1" w:unhideWhenUsed="1"/>
+    <w:lsdException w:name="toa heading" w:semiHidden="1" w:unhideWhenUsed="1"/>
+    <w:lsdException w:name="List" w:semiHidden="1" w:unhideWhenUsed="1"/>
+    <w:lsdException w:name="List Bullet" w:semiHidden="1" w:unhideWhenUsed="1"/>
+    <w:lsdException w:name="List Number" w:semiHidden="1" w:unhideWhenUsed="1"/>
+    <w:lsdException w:name="List 2" w:semiHidden="1" w:unhideWhenUsed="1"/>
+    <w:lsdException w:name="List 3" w:semiHidden="1" w:unhideWhenUsed="1"/>
+    <w:lsdException w:name="List 4" w:semiHidden="1" w:unhideWhenUsed="1"/>
+    <w:lsdException w:name="List 5" w:semiHidden="1" w:unhideWhenUsed="1"/>
+    <w:lsdException w:name="List Bullet 2" w:semiHidden="1" w:unhideWhenUsed="1"/>
+    <w:lsdException w:name="List Bullet 3" w:semiHidden="1" w:unhideWhenUsed="1"/>
+    <w:lsdException w:name="List Bullet 4" w:semiHidden="1" w:unhideWhenUsed="1"/>
+    <w:lsdException w:name="List Bullet 5" w:semiHidden="1" w:unhideWhenUsed="1"/>
+    <w:lsdException w:name="List Number 2" w:semiHidden="1" w:unhideWhenUsed="1"/>
+    <w:lsdException w:name="List Number 3" w:semiHidden="1" w:unhideWhenUsed="1"/>
+    <w:lsdException w:name="List Number 4" w:semiHidden="1" w:unhideWhenUsed="1"/>
+    <w:lsdException w:name="List Number 5" w:semiHidden="1" w:unhideWhenUsed="1"/>
+    <w:lsdException w:name="Title" w:uiPriority="10" w:qFormat="1"/>
+    <w:lsdException w:name="Closing" w:semiHidden="1" w:unhideWhenUsed="1"/>
+    <w:lsdException w:name="Signature" w:semiHidden="1" w:unhideWhenUsed="1"/>
+    <w:lsdException w:name="Default Paragraph Font" w:semiHidden="1" w:uiPriority="1" w:unhideWhenUsed="1"/>
+    <w:lsdException w:name="Body Text" w:semiHidden="1" w:unhideWhenUsed="1"/>
+    <w:lsdException w:name="Body Text Indent" w:semiHidden="1" w:unhideWhenUsed="1"/>
+    <w:lsdException w:name="List Continue" w:semiHidden="1" w:unhideWhenUsed="1"/>
+    <w:lsdException w:name="List Continue 2" w:semiHidden="1" w:unhideWhenUsed="1"/>
+    <w:lsdException w:name="List Continue 3" w:semiHidden="1" w:unhideWhenUsed="1"/>
+    <w:lsdException w:name="List Continue 4" w:semiHidden="1" w:unhideWhenUsed="1"/>
+    <w:lsdException w:name="List Continue 5" w:semiHidden="1" w:unhideWhenUsed="1"/>
+    <w:lsdException w:name="Message Header" w:semiHidden="1" w:unhideWhenUsed="1"/>
+    <w:lsdException w:name="Subtitle" w:uiPriority="11" w:qFormat="1"/>
+    <w:lsdException w:name="Salutation" w:semiHidden="1" w:unhideWhenUsed="1"/>
+    <w:lsdException w:name="Date" w:semiHidden="1" w:unhideWhenUsed="1"/>
+    <w:lsdException w:name="Body Text First Indent" w:semiHidden="1" w:unhideWhenUsed="1"/>
+    <w:lsdException w:name="Body Text First Indent 2" w:semiHidden="1" w:unhideWhenUsed="1"/>
+    <w:lsdException w:name="Note Heading" w:semiHidden="1" w:unhideWhenUsed="1"/>
+    <w:lsdException w:name="Body Text 2" w:semiHidden="1" w:unhideWhenUsed="1"/>
+    <w:lsdException w:name="Body Text 3" w:semiHidden="1" w:unhideWhenUsed="1"/>
+    <w:lsdException w:name="Body Text Indent 2" w:semiHidden="1" w:unhideWhenUsed="1"/>
+    <w:lsdException w:name="Body Text Indent 3" w:semiHidden="1" w:unhideWhenUsed="1"/>
+    <w:lsdException w:name="Block Text" w:semiHidden="1" w:unhideWhenUsed="1"/>
+    <w:lsdException w:name="Hyperlink" w:semiHidden="1" w:unhideWhenUsed="1"/>
+    <w:lsdException w:name="FollowedHyperlink" w:semiHidden="1" w:unhideWhenUsed="1"/>
+    <w:lsdException w:name="Strong" w:uiPriority="22" w:qFormat="1"/>
+    <w:lsdException w:name="Emphasis" w:uiPriority="20" w:qFormat="1"/>
+    <w:lsdException w:name="Document Map" w:semiHidden="1" w:unhideWhenUsed="1"/>
+    <w:lsdException w:name="Plain Text" w:semiHidden="1" w:uiPriority="0" w:unhideWhenUsed="1"/>
+    <w:lsdException w:name="E-mail Signature" w:semiHidden="1" w:unhideWhenUsed="1"/>
+    <w:lsdException w:name="HTML Top of Form" w:semiHidden="1" w:unhideWhenUsed="1"/>
+    <w:lsdException w:name="HTML Bottom of Form" w:semiHidden="1" w:unhideWhenUsed="1"/>
+    <w:lsdException w:name="Normal (Web)" w:semiHidden="1" w:unhideWhenUsed="1"/>
+    <w:lsdException w:name="HTML Acronym" w:semiHidden="1" w:unhideWhenUsed="1"/>
+    <w:lsdException w:name="HTML Address" w:semiHidden="1" w:unhideWhenUsed="1"/>
+    <w:lsdException w:name="HTML Cite" w:semiHidden="1" w:unhideWhenUsed="1"/>
+    <w:lsdException w:name="HTML Code" w:semiHidden="1" w:unhideWhenUsed="1"/>
+    <w:lsdException w:name="HTML Definition" w:semiHidden="1" w:unhideWhenUsed="1"/>
+    <w:lsdException w:name="HTML Keyboard" w:semiHidden="1" w:unhideWhenUsed="1"/>
+    <w:lsdException w:name="HTML Preformatted" w:semiHidden="1" w:unhideWhenUsed="1"/>
+    <w:lsdException w:name="HTML Sample" w:semiHidden="1" w:unhideWhenUsed="1"/>
+    <w:lsdException w:name="HTML Typewriter" w:semiHidden="1" w:unhideWhenUsed="1"/>
+    <w:lsdException w:name="HTML Variable" w:semiHidden="1" w:unhideWhenUsed="1"/>
+    <w:lsdException w:name="Normal Table" w:semiHidden="1" w:unhideWhenUsed="1"/>
+    <w:lsdException w:name="annotation subject" w:semiHidden="1" w:unhideWhenUsed="1"/>
+    <w:lsdException w:name="No List" w:semiHidden="1" w:unhideWhenUsed="1"/>
+    <w:lsdException w:name="Outline List 1" w:semiHidden="1" w:unhideWhenUsed="1"/>
+    <w:lsdException w:name="Outline List 2" w:semiHidden="1" w:unhideWhenUsed="1"/>
+    <w:lsdException w:name="Outline List 3" w:semiHidden="1" w:unhideWhenUsed="1"/>
+    <w:lsdException w:name="Table Simple 1" w:semiHidden="1" w:unhideWhenUsed="1"/>
+    <w:lsdException w:name="Table Simple 2" w:semiHidden="1" w:unhideWhenUsed="1"/>
+    <w:lsdException w:name="Table Simple 3" w:semiHidden="1" w:unhideWhenUsed="1"/>
+    <w:lsdException w:name="Table Classic 1" w:semiHidden="1" w:unhideWhenUsed="1"/>
+    <w:lsdException w:name="Table Classic 2" w:semiHidden="1" w:unhideWhenUsed="1"/>
+    <w:lsdException w:name="Table Classic 3" w:semiHidden="1" w:unhideWhenUsed="1"/>
+    <w:lsdException w:name="Table Classic 4" w:semiHidden="1" w:unhideWhenUsed="1"/>
+    <w:lsdException w:name="Table Colorful 1" w:semiHidden="1" w:unhideWhenUsed="1"/>
+    <w:lsdException w:name="Table Colorful 2" w:semiHidden="1" w:unhideWhenUsed="1"/>
+    <w:lsdException w:name="Table Colorful 3" w:semiHidden="1" w:unhideWhenUsed="1"/>
+    <w:lsdException w:name="Table Columns 1" w:semiHidden="1" w:unhideWhenUsed="1"/>
+    <w:lsdException w:name="Table Columns 2" w:semiHidden="1" w:unhideWhenUsed="1"/>
+    <w:lsdException w:name="Table Columns 3" w:semiHidden="1" w:unhideWhenUsed="1"/>
+    <w:lsdException w:name="Table Columns 4" w:semiHidden="1" w:unhideWhenUsed="1"/>
+    <w:lsdException w:name="Table Columns 5" w:semiHidden="1" w:unhideWhenUsed="1"/>
+    <w:lsdException w:name="Table Grid 1" w:semiHidden="1" w:unhideWhenUsed="1"/>
+    <w:lsdException w:name="Table Grid 2" w:semiHidden="1" w:unhideWhenUsed="1"/>
+    <w:lsdException w:name="Table Grid 3" w:semiHidden="1" w:unhideWhenUsed="1"/>
+    <w:lsdException w:name="Table Grid 4" w:semiHidden="1" w:unhideWhenUsed="1"/>
+    <w:lsdException w:name="Table Grid 5" w:semiHidden="1" w:unhideWhenUsed="1"/>
+    <w:lsdException w:name="Table Grid 6" w:semiHidden="1" w:unhideWhenUsed="1"/>
+    <w:lsdException w:name="Table Grid 7" w:semiHidden="1" w:unhideWhenUsed="1"/>
+    <w:lsdException w:name="Table Grid 8" w:semiHidden="1" w:unhideWhenUsed="1"/>
+    <w:lsdException w:name="Table List 1" w:semiHidden="1" w:unhideWhenUsed="1"/>
+    <w:lsdException w:name="Table List 2" w:semiHidden="1" w:unhideWhenUsed="1"/>
+    <w:lsdException w:name="Table List 3" w:semiHidden="1" w:unhideWhenUsed="1"/>
+    <w:lsdException w:name="Table List 4" w:semiHidden="1" w:unhideWhenUsed="1"/>
+    <w:lsdException w:name="Table List 5" w:semiHidden="1" w:unhideWhenUsed="1"/>
+    <w:lsdException w:name="Table List 6" w:semiHidden="1" w:unhideWhenUsed="1"/>
+    <w:lsdException w:name="Table List 7" w:semiHidden="1" w:unhideWhenUsed="1"/>
+    <w:lsdException w:name="Table List 8" w:semiHidden="1" w:unhideWhenUsed="1"/>
+    <w:lsdException w:name="Table 3D effects 1" w:semiHidden="1" w:unhideWhenUsed="1"/>
+    <w:lsdException w:name="Table 3D effects 2" w:semiHidden="1" w:unhideWhenUsed="1"/>
+    <w:lsdException w:name="Table 3D effects 3" w:semiHidden="1" w:unhideWhenUsed="1"/>
+    <w:lsdException w:name="Table Contemporary" w:semiHidden="1" w:unhideWhenUsed="1"/>
+    <w:lsdException w:name="Table Elegant" w:semiHidden="1" w:unhideWhenUsed="1"/>
+    <w:lsdException w:name="Table Professional" w:semiHidden="1" w:unhideWhenUsed="1"/>
+    <w:lsdException w:name="Table Subtle 1" w:semiHidden="1" w:unhideWhenUsed="1"/>
+    <w:lsdException w:name="Table Subtle 2" w:semiHidden="1" w:unhideWhenUsed="1"/>
+    <w:lsdException w:name="Table Web 1" w:semiHidden="1" w:unhideWhenUsed="1"/>
+    <w:lsdException w:name="Table Web 2" w:semiHidden="1" w:unhideWhenUsed="1"/>
+    <w:lsdException w:name="Table Web 3" w:semiHidden="1" w:unhideWhenUsed="1"/>
+    <w:lsdException w:name="Balloon Text" w:semiHidden="1" w:unhideWhenUsed="1"/>
+    <w:lsdException w:name="Table Grid" w:uiPriority="59"/>
+    <w:lsdException w:name="Table Theme" w:semiHidden="1" w:unhideWhenUsed="1"/>
+    <w:lsdException w:name="Note Level 1" w:semiHidden="1" w:unhideWhenUsed="1"/>
+    <w:lsdException w:name="Note Level 2" w:semiHidden="1" w:unhideWhenUsed="1"/>
+    <w:lsdException w:name="Note Level 3" w:semiHidden="1" w:unhideWhenUsed="1"/>
+    <w:lsdException w:name="Note Level 4" w:semiHidden="1" w:unhideWhenUsed="1"/>
+    <w:lsdException w:name="Note Level 5" w:semiHidden="1" w:unhideWhenUsed="1"/>
+    <w:lsdException w:name="Note Level 6" w:semiHidden="1" w:unhideWhenUsed="1"/>
+    <w:lsdException w:name="Note Level 7" w:semiHidden="1" w:unhideWhenUsed="1"/>
+    <w:lsdException w:name="Note Level 8" w:semiHidden="1" w:unhideWhenUsed="1"/>
+    <w:lsdException w:name="Note Level 9" w:semiHidden="1" w:unhideWhenUsed="1"/>
+    <w:lsdException w:name="Placeholder Text" w:semiHidden="1"/>
+    <w:lsdException w:name="No Spacing" w:uiPriority="1" w:qFormat="1"/>
+    <w:lsdException w:name="Light Shading" w:uiPriority="60"/>
+    <w:lsdException w:name="Light List" w:uiPriority="61"/>
+    <w:lsdException w:name="Light Grid" w:uiPriority="62"/>
+    <w:lsdException w:name="Medium Shading 1" w:uiPriority="63"/>
+    <w:lsdException w:name="Medium Shading 2" w:uiPriority="64"/>
+    <w:lsdException w:name="Medium List 1" w:uiPriority="65"/>
+    <w:lsdException w:name="Medium List 2" w:uiPriority="66"/>
+    <w:lsdException w:name="Medium Grid 1" w:uiPriority="67"/>
+    <w:lsdException w:name="Medium Grid 2" w:uiPriority="68"/>
+    <w:lsdException w:name="Medium Grid 3" w:uiPriority="69"/>
+    <w:lsdException w:name="Dark List" w:uiPriority="70"/>
+    <w:lsdException w:name="Colorful Shading" w:uiPriority="71"/>
+    <w:lsdException w:name="Colorful List" w:uiPriority="72"/>
+    <w:lsdException w:name="Colorful Grid" w:uiPriority="73"/>
+    <w:lsdException w:name="Light Shading Accent 1" w:uiPriority="60"/>
+    <w:lsdException w:name="Light List Accent 1" w:uiPriority="61"/>
+    <w:lsdException w:name="Light Grid Accent 1" w:uiPriority="62"/>
+    <w:lsdException w:name="Medium Shading 1 Accent 1" w:uiPriority="63"/>
+    <w:lsdException w:name="Medium Shading 2 Accent 1" w:uiPriority="64"/>
+    <w:lsdException w:name="Medium List 1 Accent 1" w:uiPriority="65"/>
+    <w:lsdException w:name="Revision" w:semiHidden="1"/>
+    <w:lsdException w:name="List Paragraph" w:uiPriority="0" w:qFormat="1"/>
+    <w:lsdException w:name="Quote" w:uiPriority="29" w:qFormat="1"/>
+    <w:lsdException w:name="Intense Quote" w:uiPriority="30" w:qFormat="1"/>
+    <w:lsdException w:name="Medium List 2 Accent 1" w:uiPriority="66"/>
+    <w:lsdException w:name="Medium Grid 1 Accent 1" w:uiPriority="67"/>
+    <w:lsdException w:name="Medium Grid 2 Accent 1" w:uiPriority="68"/>
+    <w:lsdException w:name="Medium Grid 3 Accent 1" w:uiPriority="69"/>
+    <w:lsdException w:name="Dark List Accent 1" w:uiPriority="70"/>
+    <w:lsdException w:name="Colorful Shading Accent 1" w:uiPriority="71"/>
+    <w:lsdException w:name="Colorful List Accent 1" w:uiPriority="72"/>
+    <w:lsdException w:name="Colorful Grid Accent 1" w:uiPriority="73"/>
+    <w:lsdException w:name="Light Shading Accent 2" w:uiPriority="60"/>
+    <w:lsdException w:name="Light List Accent 2" w:uiPriority="61"/>
+    <w:lsdException w:name="Light Grid Accent 2" w:uiPriority="62"/>
+    <w:lsdException w:name="Medium Shading 1 Accent 2" w:uiPriority="63"/>
+    <w:lsdException w:name="Medium Shading 2 Accent 2" w:uiPriority="64"/>
+    <w:lsdException w:name="Medium List 1 Accent 2" w:uiPriority="65"/>
+    <w:lsdException w:name="Medium List 2 Accent 2" w:uiPriority="66"/>
+    <w:lsdException w:name="Medium Grid 1 Accent 2" w:uiPriority="67"/>
+    <w:lsdException w:name="Medium Grid 2 Accent 2" w:uiPriority="68"/>
+    <w:lsdException w:name="Medium Grid 3 Accent 2" w:uiPriority="69"/>
+    <w:lsdException w:name="Dark List Accent 2" w:uiPriority="70"/>
+    <w:lsdException w:name="Colorful Shading Accent 2" w:uiPriority="71"/>
+    <w:lsdException w:name="Colorful List Accent 2" w:uiPriority="72"/>
+    <w:lsdException w:name="Colorful Grid Accent 2" w:uiPriority="73"/>
+    <w:lsdException w:name="Light Shading Accent 3" w:uiPriority="60"/>
+    <w:lsdException w:name="Light List Accent 3" w:uiPriority="61"/>
+    <w:lsdException w:name="Light Grid Accent 3" w:uiPriority="62"/>
+    <w:lsdException w:name="Medium Shading 1 Accent 3" w:uiPriority="63"/>
+    <w:lsdException w:name="Medium Shading 2 Accent 3" w:uiPriority="64"/>
+    <w:lsdException w:name="Medium List 1 Accent 3" w:uiPriority="65"/>
+    <w:lsdException w:name="Medium List 2 Accent 3" w:uiPriority="66"/>
+    <w:lsdException w:name="Medium Grid 1 Accent 3" w:uiPriority="67"/>
+    <w:lsdException w:name="Medium Grid 2 Accent 3" w:uiPriority="68"/>
+    <w:lsdException w:name="Medium Grid 3 Accent 3" w:uiPriority="69"/>
+    <w:lsdException w:name="Dark List Accent 3" w:uiPriority="70"/>
+    <w:lsdException w:name="Colorful Shading Accent 3" w:uiPriority="71"/>
+    <w:lsdException w:name="Colorful List Accent 3" w:uiPriority="72"/>
+    <w:lsdException w:name="Colorful Grid Accent 3" w:uiPriority="73"/>
+    <w:lsdException w:name="Light Shading Accent 4" w:uiPriority="60"/>
+    <w:lsdException w:name="Light List Accent 4" w:uiPriority="61"/>
+    <w:lsdException w:name="Light Grid Accent 4" w:uiPriority="62"/>
+    <w:lsdException w:name="Medium Shading 1 Accent 4" w:uiPriority="63"/>
+    <w:lsdException w:name="Medium Shading 2 Accent 4" w:uiPriority="64"/>
+    <w:lsdException w:name="Medium List 1 Accent 4" w:uiPriority="65"/>
+    <w:lsdException w:name="Medium List 2 Accent 4" w:uiPriority="66"/>
+    <w:lsdException w:name="Medium Grid 1 Accent 4" w:uiPriority="67"/>
+    <w:lsdException w:name="Medium Grid 2 Accent 4" w:uiPriority="68"/>
+    <w:lsdException w:name="Medium Grid 3 Accent 4" w:uiPriority="69"/>
+    <w:lsdException w:name="Dark List Accent 4" w:uiPriority="70"/>
+    <w:lsdException w:name="Colorful Shading Accent 4" w:uiPriority="71"/>
+    <w:lsdException w:name="Colorful List Accent 4" w:uiPriority="72"/>
+    <w:lsdException w:name="Colorful Grid Accent 4" w:uiPriority="73"/>
+    <w:lsdException w:name="Light Shading Accent 5" w:uiPriority="60"/>
+    <w:lsdException w:name="Light List Accent 5" w:uiPriority="61"/>
+    <w:lsdException w:name="Light Grid Accent 5" w:uiPriority="62"/>
+    <w:lsdException w:name="Medium Shading 1 Accent 5" w:uiPriority="63"/>
+    <w:lsdException w:name="Medium Shading 2 Accent 5" w:uiPriority="64"/>
+    <w:lsdException w:name="Medium List 1 Accent 5" w:uiPriority="65"/>
+    <w:lsdException w:name="Medium List 2 Accent 5" w:uiPriority="66"/>
+    <w:lsdException w:name="Medium Grid 1 Accent 5" w:uiPriority="67"/>
+    <w:lsdException w:name="Medium Grid 2 Accent 5" w:uiPriority="68"/>
+    <w:lsdException w:name="Medium Grid 3 Accent 5" w:uiPriority="69"/>
+    <w:lsdException w:name="Dark List Accent 5" w:uiPriority="70"/>
+    <w:lsdException w:name="Colorful Shading Accent 5" w:uiPriority="71"/>
+    <w:lsdException w:name="Colorful List Accent 5" w:uiPriority="72"/>
+    <w:lsdException w:name="Colorful Grid Accent 5" w:uiPriority="73"/>
+    <w:lsdException w:name="Light Shading Accent 6" w:uiPriority="60"/>
+    <w:lsdException w:name="Light List Accent 6" w:uiPriority="61"/>
+    <w:lsdException w:name="Light Grid Accent 6" w:uiPriority="62"/>
+    <w:lsdException w:name="Medium Shading 1 Accent 6" w:uiPriority="63"/>
+    <w:lsdException w:name="Medium Shading 2 Accent 6" w:uiPriority="64"/>
+    <w:lsdException w:name="Medium List 1 Accent 6" w:uiPriority="65"/>
+    <w:lsdException w:name="Medium List 2 Accent 6" w:uiPriority="66"/>
+    <w:lsdException w:name="Medium Grid 1 Accent 6" w:uiPriority="67"/>
+    <w:lsdException w:name="Medium Grid 2 Accent 6" w:uiPriority="68"/>
+    <w:lsdException w:name="Medium Grid 3 Accent 6" w:uiPriority="69"/>
+    <w:lsdException w:name="Dark List Accent 6" w:uiPriority="70"/>
+    <w:lsdException w:name="Colorful Shading Accent 6" w:uiPriority="71"/>
+    <w:lsdException w:name="Colorful List Accent 6" w:uiPriority="72"/>
+    <w:lsdException w:name="Colorful Grid Accent 6" w:uiPriority="73"/>
+    <w:lsdException w:name="Subtle Emphasis" w:uiPriority="19" w:qFormat="1"/>
+    <w:lsdException w:name="Intense Emphasis" w:uiPriority="21" w:qFormat="1"/>
+    <w:lsdException w:name="Subtle Reference" w:uiPriority="31" w:qFormat="1"/>
+    <w:lsdException w:name="Intense Reference" w:uiPriority="32" w:qFormat="1"/>
+    <w:lsdException w:name="Book Title" w:uiPriority="33" w:qFormat="1"/>
+    <w:lsdException w:name="Bibliography" w:semiHidden="1" w:uiPriority="37" w:unhideWhenUsed="1"/>
+    <w:lsdException w:name="TOC Heading" w:semiHidden="1" w:uiPriority="39" w:unhideWhenUsed="1" w:qFormat="1"/>
+    <w:lsdException w:name="Plain Table 1" w:uiPriority="41"/>
+    <w:lsdException w:name="Plain Table 2" w:uiPriority="42"/>
+    <w:lsdException w:name="Plain Table 3" w:uiPriority="43"/>
+    <w:lsdException w:name="Plain Table 4" w:uiPriority="44"/>
+    <w:lsdException w:name="Plain Table 5" w:uiPriority="45"/>
+    <w:lsdException w:name="Grid Table Light" w:uiPriority="40"/>
+    <w:lsdException w:name="Grid Table 1 Light" w:uiPriority="46"/>
+    <w:lsdException w:name="Grid Table 2" w:uiPriority="47"/>
+    <w:lsdException w:name="Grid Table 3" w:uiPriority="48"/>
+    <w:lsdException w:name="Grid Table 4" w:uiPriority="49"/>
+    <w:lsdException w:name="Grid Table 5 Dark" w:uiPriority="50"/>
+    <w:lsdException w:name="Grid Table 6 Colorful" w:uiPriority="51"/>
+    <w:lsdException w:name="Grid Table 7 Colorful" w:uiPriority="52"/>
+    <w:lsdException w:name="Grid Table 1 Light Accent 1" w:uiPriority="46"/>
+    <w:lsdException w:name="Grid Table 2 Accent 1" w:uiPriority="47"/>
+    <w:lsdException w:name="Grid Table 3 Accent 1" w:uiPriority="48"/>
+    <w:lsdException w:name="Grid Table 4 Accent 1" w:uiPriority="49"/>
+    <w:lsdException w:name="Grid Table 5 Dark Accent 1" w:uiPriority="50"/>
+    <w:lsdException w:name="Grid Table 6 Colorful Accent 1" w:uiPriority="51"/>
+    <w:lsdException w:name="Grid Table 7 Colorful Accent 1" w:uiPriority="52"/>
+    <w:lsdException w:name="Grid Table 1 Light Accent 2" w:uiPriority="46"/>
+    <w:lsdException w:name="Grid Table 2 Accent 2" w:uiPriority="47"/>
+    <w:lsdException w:name="Grid Table 3 Accent 2" w:uiPriority="48"/>
+    <w:lsdException w:name="Grid Table 4 Accent 2" w:uiPriority="49"/>
+    <w:lsdException w:name="Grid Table 5 Dark Accent 2" w:uiPriority="50"/>
+    <w:lsdException w:name="Grid Table 6 Colorful Accent 2" w:uiPriority="51"/>
+    <w:lsdException w:name="Grid Table 7 Colorful Accent 2" w:uiPriority="52"/>
+    <w:lsdException w:name="Grid Table 1 Light Accent 3" w:uiPriority="46"/>
+    <w:lsdException w:name="Grid Table 2 Accent 3" w:uiPriority="47"/>
+    <w:lsdException w:name="Grid Table 3 Accent 3" w:uiPriority="48"/>
+    <w:lsdException w:name="Grid Table 4 Accent 3" w:uiPriority="49"/>
+    <w:lsdException w:name="Grid Table 5 Dark Accent 3" w:uiPriority="50"/>
+    <w:lsdException w:name="Grid Table 6 Colorful Accent 3" w:uiPriority="51"/>
+    <w:lsdException w:name="Grid Table 7 Colorful Accent 3" w:uiPriority="52"/>
+    <w:lsdException w:name="Grid Table 1 Light Accent 4" w:uiPriority="46"/>
+    <w:lsdException w:name="Grid Table 2 Accent 4" w:uiPriority="47"/>
+    <w:lsdException w:name="Grid Table 3 Accent 4" w:uiPriority="48"/>
+    <w:lsdException w:name="Grid Table 4 Accent 4" w:uiPriority="49"/>
+    <w:lsdException w:name="Grid Table 5 Dark Accent 4" w:uiPriority="50"/>
+    <w:lsdException w:name="Grid Table 6 Colorful Accent 4" w:uiPriority="51"/>
+    <w:lsdException w:name="Grid Table 7 Colorful Accent 4" w:uiPriority="52"/>
+    <w:lsdException w:name="Grid Table 1 Light Accent 5" w:uiPriority="46"/>
+    <w:lsdException w:name="Grid Table 2 Accent 5" w:uiPriority="47"/>
+    <w:lsdException w:name="Grid Table 3 Accent 5" w:uiPriority="48"/>
+    <w:lsdException w:name="Grid Table 4 Accent 5" w:uiPriority="49"/>
+    <w:lsdException w:name="Grid Table 5 Dark Accent 5" w:uiPriority="50"/>
+    <w:lsdException w:name="Grid Table 6 Colorful Accent 5" w:uiPriority="51"/>
+    <w:lsdException w:name="Grid Table 7 Colorful Accent 5" w:uiPriority="52"/>
+    <w:lsdException w:name="Grid Table 1 Light Accent 6" w:uiPriority="46"/>
+    <w:lsdException w:name="Grid Table 2 Accent 6" w:uiPriority="47"/>
+    <w:lsdException w:name="Grid Table 3 Accent 6" w:uiPriority="48"/>
+    <w:lsdException w:name="Grid Table 4 Accent 6" w:uiPriority="49"/>
+    <w:lsdException w:name="Grid Table 5 Dark Accent 6" w:uiPriority="50"/>
+    <w:lsdException w:name="Grid Table 6 Colorful Accent 6" w:uiPriority="51"/>
+    <w:lsdException w:name="Grid Table 7 Colorful Accent 6" w:uiPriority="52"/>
+    <w:lsdException w:name="List Table 1 Light" w:uiPriority="46"/>
+    <w:lsdException w:name="List Table 2" w:uiPriority="47"/>
+    <w:lsdException w:name="List Table 3" w:uiPriority="48"/>
+    <w:lsdException w:name="List Table 4" w:uiPriority="49"/>
+    <w:lsdException w:name="List Table 5 Dark" w:uiPriority="50"/>
+    <w:lsdException w:name="List Table 6 Colorful" w:uiPriority="51"/>
+    <w:lsdException w:name="List Table 7 Colorful" w:uiPriority="52"/>
+    <w:lsdException w:name="List Table 1 Light Accent 1" w:uiPriority="46"/>
+    <w:lsdException w:name="List Table 2 Accent 1" w:uiPriority="47"/>
+    <w:lsdException w:name="List Table 3 Accent 1" w:uiPriority="48"/>
+    <w:lsdException w:name="List Table 4 Accent 1" w:uiPriority="49"/>
+    <w:lsdException w:name="List Table 5 Dark Accent 1" w:uiPriority="50"/>
+    <w:lsdException w:name="List Table 6 Colorful Accent 1" w:uiPriority="51"/>
+    <w:lsdException w:name="List Table 7 Colorful Accent 1" w:uiPriority="52"/>
+    <w:lsdException w:name="List Table 1 Light Accent 2" w:uiPriority="46"/>
+    <w:lsdException w:name="List Table 2 Accent 2" w:uiPriority="47"/>
+    <w:lsdException w:name="List Table 3 Accent 2" w:uiPriority="48"/>
+    <w:lsdException w:name="List Table 4 Accent 2" w:uiPriority="49"/>
+    <w:lsdException w:name="List Table 5 Dark Accent 2" w:uiPriority="50"/>
+    <w:lsdException w:name="List Table 6 Colorful Accent 2" w:uiPriority="51"/>
+    <w:lsdException w:name="List Table 7 Colorful Accent 2" w:uiPriority="52"/>
+    <w:lsdException w:name="List Table 1 Light Accent 3" w:uiPriority="46"/>
+    <w:lsdException w:name="List Table 2 Accent 3" w:uiPriority="47"/>
+    <w:lsdException w:name="List Table 3 Accent 3" w:uiPriority="48"/>
+    <w:lsdException w:name="List Table 4 Accent 3" w:uiPriority="49"/>
+    <w:lsdException w:name="List Table 5 Dark Accent 3" w:uiPriority="50"/>
+    <w:lsdException w:name="List Table 6 Colorful Accent 3" w:uiPriority="51"/>
+    <w:lsdException w:name="List Table 7 Colorful Accent 3" w:uiPriority="52"/>
+    <w:lsdException w:name="List Table 1 Light Accent 4" w:uiPriority="46"/>
+    <w:lsdException w:name="List Table 2 Accent 4" w:uiPriority="47"/>
+    <w:lsdException w:name="List Table 3 Accent 4" w:uiPriority="48"/>
+    <w:lsdException w:name="List Table 4 Accent 4" w:uiPriority="49"/>
+    <w:lsdException w:name="List Table 5 Dark Accent 4" w:uiPriority="50"/>
+    <w:lsdException w:name="List Table 6 Colorful Accent 4" w:uiPriority="51"/>
+    <w:lsdException w:name="List Table 7 Colorful Accent 4" w:uiPriority="52"/>
+    <w:lsdException w:name="List Table 1 Light Accent 5" w:uiPriority="46"/>
+    <w:lsdException w:name="List Table 2 Accent 5" w:uiPriority="47"/>
+    <w:lsdException w:name="List Table 3 Accent 5" w:uiPriority="48"/>
+    <w:lsdException w:name="List Table 4 Accent 5" w:uiPriority="49"/>
+    <w:lsdException w:name="List Table 5 Dark Accent 5" w:uiPriority="50"/>
+    <w:lsdException w:name="List Table 6 Colorful Accent 5" w:uiPriority="51"/>
+    <w:lsdException w:name="List Table 7 Colorful Accent 5" w:uiPriority="52"/>
+    <w:lsdException w:name="List Table 1 Light Accent 6" w:uiPriority="46"/>
+    <w:lsdException w:name="List Table 2 Accent 6" w:uiPriority="47"/>
+    <w:lsdException w:name="List Table 3 Accent 6" w:uiPriority="48"/>
+    <w:lsdException w:name="List Table 4 Accent 6" w:uiPriority="49"/>
+    <w:lsdException w:name="List Table 5 Dark Accent 6" w:uiPriority="50"/>
+    <w:lsdException w:name="List Table 6 Colorful Accent 6" w:uiPriority="51"/>
+    <w:lsdException w:name="List Table 7 Colorful Accent 6" w:uiPriority="52"/>
   </w:latentStyles>
   <w:style w:type="paragraph" w:default="1" w:styleId="a">
     <w:name w:val="Normal"/>
@@ -3954,348 +4168,6 @@
   <w:style w:type="paragraph" w:styleId="a6">
     <w:name w:val="List Paragraph"/>
     <w:basedOn w:val="a"/>
-    <w:uiPriority w:val="34"/>
-    <w:qFormat/>
-    <w:rsid w:val="007020F2"/>
-    <w:pPr>
-      <w:spacing w:after="200" w:line="276" w:lineRule="auto"/>
-      <w:ind w:left="720"/>
-      <w:contextualSpacing/>
-    </w:pPr>
-    <w:rPr>
-      <w:rFonts w:ascii="Calibri" w:eastAsia="Calibri" w:hAnsi="Calibri"/>
-      <w:sz w:val="22"/>
-      <w:szCs w:val="22"/>
-      <w:lang w:eastAsia="en-US"/>
-    </w:rPr>
-  </w:style>
-  <w:style w:type="paragraph" w:styleId="a7">
-    <w:name w:val="No Spacing"/>
-    <w:uiPriority w:val="1"/>
-    <w:qFormat/>
-    <w:rsid w:val="007364AB"/>
-    <w:pPr>
-      <w:spacing w:after="0" w:line="240" w:lineRule="auto"/>
-    </w:pPr>
-    <w:rPr>
-      <w:rFonts w:ascii="Calibri" w:eastAsia="Times New Roman" w:hAnsi="Calibri" w:cs="Times New Roman"/>
-      <w:lang w:eastAsia="ru-RU"/>
-    </w:rPr>
-  </w:style>
-  <w:style w:type="paragraph" w:styleId="a8">
-    <w:name w:val="Normal (Web)"/>
-    <w:basedOn w:val="a"/>
-    <w:uiPriority w:val="99"/>
-    <w:semiHidden/>
-    <w:unhideWhenUsed/>
-    <w:rsid w:val="00B7721D"/>
-    <w:pPr>
-      <w:spacing w:before="100" w:beforeAutospacing="1" w:after="100" w:afterAutospacing="1"/>
-    </w:pPr>
-  </w:style>
-  <w:style w:type="paragraph" w:styleId="a9">
-    <w:name w:val="Plain Text"/>
-    <w:basedOn w:val="a"/>
-    <w:link w:val="aa"/>
-    <w:semiHidden/>
-    <w:unhideWhenUsed/>
-    <w:rsid w:val="000B759B"/>
-    <w:rPr>
-      <w:rFonts w:ascii="Consolas" w:eastAsia="Calibri" w:hAnsi="Consolas"/>
-      <w:sz w:val="21"/>
-      <w:szCs w:val="20"/>
-      <w:lang w:val="en-US" w:eastAsia="en-US"/>
-    </w:rPr>
-  </w:style>
-  <w:style w:type="character" w:customStyle="1" w:styleId="aa">
-    <w:name w:val="Текст Знак"/>
-    <w:basedOn w:val="a0"/>
-    <w:link w:val="a9"/>
-    <w:semiHidden/>
-    <w:rsid w:val="000B759B"/>
-    <w:rPr>
-      <w:rFonts w:ascii="Consolas" w:eastAsia="Calibri" w:hAnsi="Consolas" w:cs="Times New Roman"/>
-      <w:sz w:val="21"/>
-      <w:szCs w:val="20"/>
-      <w:lang w:val="en-US"/>
-    </w:rPr>
-  </w:style>
-</w:styles>
-</file>
-
-<file path=word/stylesWithEffects.xml><?xml version="1.0" encoding="utf-8"?>
-<w:styles xmlns:wpc="http://schemas.microsoft.com/office/word/2010/wordprocessingCanvas" xmlns:mc="http://schemas.openxmlformats.org/markup-compatibility/2006" xmlns:o="urn:schemas-microsoft-com:office:office" xmlns:r="http://schemas.openxmlformats.org/officeDocument/2006/relationships" xmlns:m="http://schemas.openxmlformats.org/officeDocument/2006/math" xmlns:v="urn:schemas-microsoft-com:vml" xmlns:wp14="http://schemas.microsoft.com/office/word/2010/wordprocessingDrawing" xmlns:wp="http://schemas.openxmlformats.org/drawingml/2006/wordprocessingDrawing" xmlns:w10="urn:schemas-microsoft-com:office:word" xmlns:w="http://schemas.openxmlformats.org/wordprocessingml/2006/main" xmlns:w14="http://schemas.microsoft.com/office/word/2010/wordml" xmlns:wpg="http://schemas.microsoft.com/office/word/2010/wordprocessingGroup" xmlns:wpi="http://schemas.microsoft.com/office/word/2010/wordprocessingInk" xmlns:wne="http://schemas.microsoft.com/office/word/2006/wordml" xmlns:wps="http://schemas.microsoft.com/office/word/2010/wordprocessingShape" mc:Ignorable="w14 wp14">
-  <w:docDefaults>
-    <w:rPrDefault>
-      <w:rPr>
-        <w:rFonts w:asciiTheme="minorHAnsi" w:eastAsiaTheme="minorHAnsi" w:hAnsiTheme="minorHAnsi" w:cstheme="minorBidi"/>
-        <w:sz w:val="22"/>
-        <w:szCs w:val="22"/>
-        <w:lang w:val="ru-RU" w:eastAsia="en-US" w:bidi="ar-SA"/>
-      </w:rPr>
-    </w:rPrDefault>
-    <w:pPrDefault>
-      <w:pPr>
-        <w:spacing w:after="200" w:line="276" w:lineRule="auto"/>
-      </w:pPr>
-    </w:pPrDefault>
-  </w:docDefaults>
-  <w:latentStyles w:defLockedState="0" w:defUIPriority="99" w:defSemiHidden="1" w:defUnhideWhenUsed="1" w:defQFormat="0" w:count="267">
-    <w:lsdException w:name="Normal" w:semiHidden="0" w:uiPriority="0" w:unhideWhenUsed="0" w:qFormat="1"/>
-    <w:lsdException w:name="heading 1" w:semiHidden="0" w:uiPriority="9" w:unhideWhenUsed="0" w:qFormat="1"/>
-    <w:lsdException w:name="heading 2" w:uiPriority="9" w:qFormat="1"/>
-    <w:lsdException w:name="heading 3" w:uiPriority="9" w:qFormat="1"/>
-    <w:lsdException w:name="heading 4" w:uiPriority="9" w:qFormat="1"/>
-    <w:lsdException w:name="heading 5" w:uiPriority="9" w:qFormat="1"/>
-    <w:lsdException w:name="heading 6" w:uiPriority="9" w:qFormat="1"/>
-    <w:lsdException w:name="heading 7" w:uiPriority="9" w:qFormat="1"/>
-    <w:lsdException w:name="heading 8" w:uiPriority="9" w:qFormat="1"/>
-    <w:lsdException w:name="heading 9" w:uiPriority="9" w:qFormat="1"/>
-    <w:lsdException w:name="toc 1" w:uiPriority="39"/>
-    <w:lsdException w:name="toc 2" w:uiPriority="39"/>
-    <w:lsdException w:name="toc 3" w:uiPriority="39"/>
-    <w:lsdException w:name="toc 4" w:uiPriority="39"/>
-    <w:lsdException w:name="toc 5" w:uiPriority="39"/>
-    <w:lsdException w:name="toc 6" w:uiPriority="39"/>
-    <w:lsdException w:name="toc 7" w:uiPriority="39"/>
-    <w:lsdException w:name="toc 8" w:uiPriority="39"/>
-    <w:lsdException w:name="toc 9" w:uiPriority="39"/>
-    <w:lsdException w:name="caption" w:uiPriority="35" w:qFormat="1"/>
-    <w:lsdException w:name="Title" w:semiHidden="0" w:uiPriority="10" w:unhideWhenUsed="0" w:qFormat="1"/>
-    <w:lsdException w:name="Default Paragraph Font" w:uiPriority="1"/>
-    <w:lsdException w:name="Subtitle" w:semiHidden="0" w:uiPriority="11" w:unhideWhenUsed="0" w:qFormat="1"/>
-    <w:lsdException w:name="Strong" w:semiHidden="0" w:uiPriority="22" w:unhideWhenUsed="0" w:qFormat="1"/>
-    <w:lsdException w:name="Emphasis" w:semiHidden="0" w:uiPriority="20" w:unhideWhenUsed="0" w:qFormat="1"/>
-    <w:lsdException w:name="Plain Text" w:uiPriority="0"/>
-    <w:lsdException w:name="Table Grid" w:semiHidden="0" w:uiPriority="59" w:unhideWhenUsed="0"/>
-    <w:lsdException w:name="Placeholder Text" w:unhideWhenUsed="0"/>
-    <w:lsdException w:name="No Spacing" w:semiHidden="0" w:uiPriority="1" w:unhideWhenUsed="0" w:qFormat="1"/>
-    <w:lsdException w:name="Light Shading" w:semiHidden="0" w:uiPriority="60" w:unhideWhenUsed="0"/>
-    <w:lsdException w:name="Light List" w:semiHidden="0" w:uiPriority="61" w:unhideWhenUsed="0"/>
-    <w:lsdException w:name="Light Grid" w:semiHidden="0" w:uiPriority="62" w:unhideWhenUsed="0"/>
-    <w:lsdException w:name="Medium Shading 1" w:semiHidden="0" w:uiPriority="63" w:unhideWhenUsed="0"/>
-    <w:lsdException w:name="Medium Shading 2" w:semiHidden="0" w:uiPriority="64" w:unhideWhenUsed="0"/>
-    <w:lsdException w:name="Medium List 1" w:semiHidden="0" w:uiPriority="65" w:unhideWhenUsed="0"/>
-    <w:lsdException w:name="Medium List 2" w:semiHidden="0" w:uiPriority="66" w:unhideWhenUsed="0"/>
-    <w:lsdException w:name="Medium Grid 1" w:semiHidden="0" w:uiPriority="67" w:unhideWhenUsed="0"/>
-    <w:lsdException w:name="Medium Grid 2" w:semiHidden="0" w:uiPriority="68" w:unhideWhenUsed="0"/>
-    <w:lsdException w:name="Medium Grid 3" w:semiHidden="0" w:uiPriority="69" w:unhideWhenUsed="0"/>
-    <w:lsdException w:name="Dark List" w:semiHidden="0" w:uiPriority="70" w:unhideWhenUsed="0"/>
-    <w:lsdException w:name="Colorful Shading" w:semiHidden="0" w:uiPriority="71" w:unhideWhenUsed="0"/>
-    <w:lsdException w:name="Colorful List" w:semiHidden="0" w:uiPriority="72" w:unhideWhenUsed="0"/>
-    <w:lsdException w:name="Colorful Grid" w:semiHidden="0" w:uiPriority="73" w:unhideWhenUsed="0"/>
-    <w:lsdException w:name="Light Shading Accent 1" w:semiHidden="0" w:uiPriority="60" w:unhideWhenUsed="0"/>
-    <w:lsdException w:name="Light List Accent 1" w:semiHidden="0" w:uiPriority="61" w:unhideWhenUsed="0"/>
-    <w:lsdException w:name="Light Grid Accent 1" w:semiHidden="0" w:uiPriority="62" w:unhideWhenUsed="0"/>
-    <w:lsdException w:name="Medium Shading 1 Accent 1" w:semiHidden="0" w:uiPriority="63" w:unhideWhenUsed="0"/>
-    <w:lsdException w:name="Medium Shading 2 Accent 1" w:semiHidden="0" w:uiPriority="64" w:unhideWhenUsed="0"/>
-    <w:lsdException w:name="Medium List 1 Accent 1" w:semiHidden="0" w:uiPriority="65" w:unhideWhenUsed="0"/>
-    <w:lsdException w:name="Revision" w:unhideWhenUsed="0"/>
-    <w:lsdException w:name="List Paragraph" w:semiHidden="0" w:uiPriority="34" w:unhideWhenUsed="0" w:qFormat="1"/>
-    <w:lsdException w:name="Quote" w:semiHidden="0" w:uiPriority="29" w:unhideWhenUsed="0" w:qFormat="1"/>
-    <w:lsdException w:name="Intense Quote" w:semiHidden="0" w:uiPriority="30" w:unhideWhenUsed="0" w:qFormat="1"/>
-    <w:lsdException w:name="Medium List 2 Accent 1" w:semiHidden="0" w:uiPriority="66" w:unhideWhenUsed="0"/>
-    <w:lsdException w:name="Medium Grid 1 Accent 1" w:semiHidden="0" w:uiPriority="67" w:unhideWhenUsed="0"/>
-    <w:lsdException w:name="Medium Grid 2 Accent 1" w:semiHidden="0" w:uiPriority="68" w:unhideWhenUsed="0"/>
-    <w:lsdException w:name="Medium Grid 3 Accent 1" w:semiHidden="0" w:uiPriority="69" w:unhideWhenUsed="0"/>
-    <w:lsdException w:name="Dark List Accent 1" w:semiHidden="0" w:uiPriority="70" w:unhideWhenUsed="0"/>
-    <w:lsdException w:name="Colorful Shading Accent 1" w:semiHidden="0" w:uiPriority="71" w:unhideWhenUsed="0"/>
-    <w:lsdException w:name="Colorful List Accent 1" w:semiHidden="0" w:uiPriority="72" w:unhideWhenUsed="0"/>
-    <w:lsdException w:name="Colorful Grid Accent 1" w:semiHidden="0" w:uiPriority="73" w:unhideWhenUsed="0"/>
-    <w:lsdException w:name="Light Shading Accent 2" w:semiHidden="0" w:uiPriority="60" w:unhideWhenUsed="0"/>
-    <w:lsdException w:name="Light List Accent 2" w:semiHidden="0" w:uiPriority="61" w:unhideWhenUsed="0"/>
-    <w:lsdException w:name="Light Grid Accent 2" w:semiHidden="0" w:uiPriority="62" w:unhideWhenUsed="0"/>
-    <w:lsdException w:name="Medium Shading 1 Accent 2" w:semiHidden="0" w:uiPriority="63" w:unhideWhenUsed="0"/>
-    <w:lsdException w:name="Medium Shading 2 Accent 2" w:semiHidden="0" w:uiPriority="64" w:unhideWhenUsed="0"/>
-    <w:lsdException w:name="Medium List 1 Accent 2" w:semiHidden="0" w:uiPriority="65" w:unhideWhenUsed="0"/>
-    <w:lsdException w:name="Medium List 2 Accent 2" w:semiHidden="0" w:uiPriority="66" w:unhideWhenUsed="0"/>
-    <w:lsdException w:name="Medium Grid 1 Accent 2" w:semiHidden="0" w:uiPriority="67" w:unhideWhenUsed="0"/>
-    <w:lsdException w:name="Medium Grid 2 Accent 2" w:semiHidden="0" w:uiPriority="68" w:unhideWhenUsed="0"/>
-    <w:lsdException w:name="Medium Grid 3 Accent 2" w:semiHidden="0" w:uiPriority="69" w:unhideWhenUsed="0"/>
-    <w:lsdException w:name="Dark List Accent 2" w:semiHidden="0" w:uiPriority="70" w:unhideWhenUsed="0"/>
-    <w:lsdException w:name="Colorful Shading Accent 2" w:semiHidden="0" w:uiPriority="71" w:unhideWhenUsed="0"/>
-    <w:lsdException w:name="Colorful List Accent 2" w:semiHidden="0" w:uiPriority="72" w:unhideWhenUsed="0"/>
-    <w:lsdException w:name="Colorful Grid Accent 2" w:semiHidden="0" w:uiPriority="73" w:unhideWhenUsed="0"/>
-    <w:lsdException w:name="Light Shading Accent 3" w:semiHidden="0" w:uiPriority="60" w:unhideWhenUsed="0"/>
-    <w:lsdException w:name="Light List Accent 3" w:semiHidden="0" w:uiPriority="61" w:unhideWhenUsed="0"/>
-    <w:lsdException w:name="Light Grid Accent 3" w:semiHidden="0" w:uiPriority="62" w:unhideWhenUsed="0"/>
-    <w:lsdException w:name="Medium Shading 1 Accent 3" w:semiHidden="0" w:uiPriority="63" w:unhideWhenUsed="0"/>
-    <w:lsdException w:name="Medium Shading 2 Accent 3" w:semiHidden="0" w:uiPriority="64" w:unhideWhenUsed="0"/>
-    <w:lsdException w:name="Medium List 1 Accent 3" w:semiHidden="0" w:uiPriority="65" w:unhideWhenUsed="0"/>
-    <w:lsdException w:name="Medium List 2 Accent 3" w:semiHidden="0" w:uiPriority="66" w:unhideWhenUsed="0"/>
-    <w:lsdException w:name="Medium Grid 1 Accent 3" w:semiHidden="0" w:uiPriority="67" w:unhideWhenUsed="0"/>
-    <w:lsdException w:name="Medium Grid 2 Accent 3" w:semiHidden="0" w:uiPriority="68" w:unhideWhenUsed="0"/>
-    <w:lsdException w:name="Medium Grid 3 Accent 3" w:semiHidden="0" w:uiPriority="69" w:unhideWhenUsed="0"/>
-    <w:lsdException w:name="Dark List Accent 3" w:semiHidden="0" w:uiPriority="70" w:unhideWhenUsed="0"/>
-    <w:lsdException w:name="Colorful Shading Accent 3" w:semiHidden="0" w:uiPriority="71" w:unhideWhenUsed="0"/>
-    <w:lsdException w:name="Colorful List Accent 3" w:semiHidden="0" w:uiPriority="72" w:unhideWhenUsed="0"/>
-    <w:lsdException w:name="Colorful Grid Accent 3" w:semiHidden="0" w:uiPriority="73" w:unhideWhenUsed="0"/>
-    <w:lsdException w:name="Light Shading Accent 4" w:semiHidden="0" w:uiPriority="60" w:unhideWhenUsed="0"/>
-    <w:lsdException w:name="Light List Accent 4" w:semiHidden="0" w:uiPriority="61" w:unhideWhenUsed="0"/>
-    <w:lsdException w:name="Light Grid Accent 4" w:semiHidden="0" w:uiPriority="62" w:unhideWhenUsed="0"/>
-    <w:lsdException w:name="Medium Shading 1 Accent 4" w:semiHidden="0" w:uiPriority="63" w:unhideWhenUsed="0"/>
-    <w:lsdException w:name="Medium Shading 2 Accent 4" w:semiHidden="0" w:uiPriority="64" w:unhideWhenUsed="0"/>
-    <w:lsdException w:name="Medium List 1 Accent 4" w:semiHidden="0" w:uiPriority="65" w:unhideWhenUsed="0"/>
-    <w:lsdException w:name="Medium List 2 Accent 4" w:semiHidden="0" w:uiPriority="66" w:unhideWhenUsed="0"/>
-    <w:lsdException w:name="Medium Grid 1 Accent 4" w:semiHidden="0" w:uiPriority="67" w:unhideWhenUsed="0"/>
-    <w:lsdException w:name="Medium Grid 2 Accent 4" w:semiHidden="0" w:uiPriority="68" w:unhideWhenUsed="0"/>
-    <w:lsdException w:name="Medium Grid 3 Accent 4" w:semiHidden="0" w:uiPriority="69" w:unhideWhenUsed="0"/>
-    <w:lsdException w:name="Dark List Accent 4" w:semiHidden="0" w:uiPriority="70" w:unhideWhenUsed="0"/>
-    <w:lsdException w:name="Colorful Shading Accent 4" w:semiHidden="0" w:uiPriority="71" w:unhideWhenUsed="0"/>
-    <w:lsdException w:name="Colorful List Accent 4" w:semiHidden="0" w:uiPriority="72" w:unhideWhenUsed="0"/>
-    <w:lsdException w:name="Colorful Grid Accent 4" w:semiHidden="0" w:uiPriority="73" w:unhideWhenUsed="0"/>
-    <w:lsdException w:name="Light Shading Accent 5" w:semiHidden="0" w:uiPriority="60" w:unhideWhenUsed="0"/>
-    <w:lsdException w:name="Light List Accent 5" w:semiHidden="0" w:uiPriority="61" w:unhideWhenUsed="0"/>
-    <w:lsdException w:name="Light Grid Accent 5" w:semiHidden="0" w:uiPriority="62" w:unhideWhenUsed="0"/>
-    <w:lsdException w:name="Medium Shading 1 Accent 5" w:semiHidden="0" w:uiPriority="63" w:unhideWhenUsed="0"/>
-    <w:lsdException w:name="Medium Shading 2 Accent 5" w:semiHidden="0" w:uiPriority="64" w:unhideWhenUsed="0"/>
-    <w:lsdException w:name="Medium List 1 Accent 5" w:semiHidden="0" w:uiPriority="65" w:unhideWhenUsed="0"/>
-    <w:lsdException w:name="Medium List 2 Accent 5" w:semiHidden="0" w:uiPriority="66" w:unhideWhenUsed="0"/>
-    <w:lsdException w:name="Medium Grid 1 Accent 5" w:semiHidden="0" w:uiPriority="67" w:unhideWhenUsed="0"/>
-    <w:lsdException w:name="Medium Grid 2 Accent 5" w:semiHidden="0" w:uiPriority="68" w:unhideWhenUsed="0"/>
-    <w:lsdException w:name="Medium Grid 3 Accent 5" w:semiHidden="0" w:uiPriority="69" w:unhideWhenUsed="0"/>
-    <w:lsdException w:name="Dark List Accent 5" w:semiHidden="0" w:uiPriority="70" w:unhideWhenUsed="0"/>
-    <w:lsdException w:name="Colorful Shading Accent 5" w:semiHidden="0" w:uiPriority="71" w:unhideWhenUsed="0"/>
-    <w:lsdException w:name="Colorful List Accent 5" w:semiHidden="0" w:uiPriority="72" w:unhideWhenUsed="0"/>
-    <w:lsdException w:name="Colorful Grid Accent 5" w:semiHidden="0" w:uiPriority="73" w:unhideWhenUsed="0"/>
-    <w:lsdException w:name="Light Shading Accent 6" w:semiHidden="0" w:uiPriority="60" w:unhideWhenUsed="0"/>
-    <w:lsdException w:name="Light List Accent 6" w:semiHidden="0" w:uiPriority="61" w:unhideWhenUsed="0"/>
-    <w:lsdException w:name="Light Grid Accent 6" w:semiHidden="0" w:uiPriority="62" w:unhideWhenUsed="0"/>
-    <w:lsdException w:name="Medium Shading 1 Accent 6" w:semiHidden="0" w:uiPriority="63" w:unhideWhenUsed="0"/>
-    <w:lsdException w:name="Medium Shading 2 Accent 6" w:semiHidden="0" w:uiPriority="64" w:unhideWhenUsed="0"/>
-    <w:lsdException w:name="Medium List 1 Accent 6" w:semiHidden="0" w:uiPriority="65" w:unhideWhenUsed="0"/>
-    <w:lsdException w:name="Medium List 2 Accent 6" w:semiHidden="0" w:uiPriority="66" w:unhideWhenUsed="0"/>
-    <w:lsdException w:name="Medium Grid 1 Accent 6" w:semiHidden="0" w:uiPriority="67" w:unhideWhenUsed="0"/>
-    <w:lsdException w:name="Medium Grid 2 Accent 6" w:semiHidden="0" w:uiPriority="68" w:unhideWhenUsed="0"/>
-    <w:lsdException w:name="Medium Grid 3 Accent 6" w:semiHidden="0" w:uiPriority="69" w:unhideWhenUsed="0"/>
-    <w:lsdException w:name="Dark List Accent 6" w:semiHidden="0" w:uiPriority="70" w:unhideWhenUsed="0"/>
-    <w:lsdException w:name="Colorful Shading Accent 6" w:semiHidden="0" w:uiPriority="71" w:unhideWhenUsed="0"/>
-    <w:lsdException w:name="Colorful List Accent 6" w:semiHidden="0" w:uiPriority="72" w:unhideWhenUsed="0"/>
-    <w:lsdException w:name="Colorful Grid Accent 6" w:semiHidden="0" w:uiPriority="73" w:unhideWhenUsed="0"/>
-    <w:lsdException w:name="Subtle Emphasis" w:semiHidden="0" w:uiPriority="19" w:unhideWhenUsed="0" w:qFormat="1"/>
-    <w:lsdException w:name="Intense Emphasis" w:semiHidden="0" w:uiPriority="21" w:unhideWhenUsed="0" w:qFormat="1"/>
-    <w:lsdException w:name="Subtle Reference" w:semiHidden="0" w:uiPriority="31" w:unhideWhenUsed="0" w:qFormat="1"/>
-    <w:lsdException w:name="Intense Reference" w:semiHidden="0" w:uiPriority="32" w:unhideWhenUsed="0" w:qFormat="1"/>
-    <w:lsdException w:name="Book Title" w:semiHidden="0" w:uiPriority="33" w:unhideWhenUsed="0" w:qFormat="1"/>
-    <w:lsdException w:name="Bibliography" w:uiPriority="37"/>
-    <w:lsdException w:name="TOC Heading" w:uiPriority="39" w:qFormat="1"/>
-  </w:latentStyles>
-  <w:style w:type="paragraph" w:default="1" w:styleId="a">
-    <w:name w:val="Normal"/>
-    <w:qFormat/>
-    <w:rsid w:val="007020F2"/>
-    <w:pPr>
-      <w:spacing w:after="0" w:line="240" w:lineRule="auto"/>
-    </w:pPr>
-    <w:rPr>
-      <w:rFonts w:ascii="Times New Roman" w:eastAsia="Times New Roman" w:hAnsi="Times New Roman" w:cs="Times New Roman"/>
-      <w:sz w:val="24"/>
-      <w:szCs w:val="24"/>
-      <w:lang w:eastAsia="ru-RU"/>
-    </w:rPr>
-  </w:style>
-  <w:style w:type="character" w:default="1" w:styleId="a0">
-    <w:name w:val="Default Paragraph Font"/>
-    <w:uiPriority w:val="1"/>
-    <w:semiHidden/>
-    <w:unhideWhenUsed/>
-  </w:style>
-  <w:style w:type="table" w:default="1" w:styleId="a1">
-    <w:name w:val="Normal Table"/>
-    <w:uiPriority w:val="99"/>
-    <w:semiHidden/>
-    <w:unhideWhenUsed/>
-    <w:tblPr>
-      <w:tblInd w:w="0" w:type="dxa"/>
-      <w:tblCellMar>
-        <w:top w:w="0" w:type="dxa"/>
-        <w:left w:w="108" w:type="dxa"/>
-        <w:bottom w:w="0" w:type="dxa"/>
-        <w:right w:w="108" w:type="dxa"/>
-      </w:tblCellMar>
-    </w:tblPr>
-  </w:style>
-  <w:style w:type="numbering" w:default="1" w:styleId="a2">
-    <w:name w:val="No List"/>
-    <w:uiPriority w:val="99"/>
-    <w:semiHidden/>
-    <w:unhideWhenUsed/>
-  </w:style>
-  <w:style w:type="paragraph" w:customStyle="1" w:styleId="Times142">
-    <w:name w:val="Times14_РИО2"/>
-    <w:basedOn w:val="a"/>
-    <w:link w:val="Times1420"/>
-    <w:qFormat/>
-    <w:rsid w:val="007020F2"/>
-    <w:pPr>
-      <w:tabs>
-        <w:tab w:val="left" w:pos="709"/>
-      </w:tabs>
-      <w:spacing w:line="312" w:lineRule="auto"/>
-      <w:ind w:firstLine="709"/>
-      <w:jc w:val="both"/>
-    </w:pPr>
-    <w:rPr>
-      <w:sz w:val="28"/>
-    </w:rPr>
-  </w:style>
-  <w:style w:type="character" w:customStyle="1" w:styleId="Times1420">
-    <w:name w:val="Times14_РИО2 Знак"/>
-    <w:basedOn w:val="a0"/>
-    <w:link w:val="Times142"/>
-    <w:rsid w:val="007020F2"/>
-    <w:rPr>
-      <w:rFonts w:ascii="Times New Roman" w:eastAsia="Times New Roman" w:hAnsi="Times New Roman" w:cs="Times New Roman"/>
-      <w:sz w:val="28"/>
-      <w:szCs w:val="24"/>
-      <w:lang w:eastAsia="ru-RU"/>
-    </w:rPr>
-  </w:style>
-  <w:style w:type="character" w:styleId="a3">
-    <w:name w:val="Book Title"/>
-    <w:basedOn w:val="a0"/>
-    <w:uiPriority w:val="33"/>
-    <w:qFormat/>
-    <w:rsid w:val="007020F2"/>
-    <w:rPr>
-      <w:b/>
-      <w:bCs/>
-      <w:smallCaps/>
-      <w:spacing w:val="5"/>
-    </w:rPr>
-  </w:style>
-  <w:style w:type="paragraph" w:styleId="a4">
-    <w:name w:val="Balloon Text"/>
-    <w:basedOn w:val="a"/>
-    <w:link w:val="a5"/>
-    <w:uiPriority w:val="99"/>
-    <w:semiHidden/>
-    <w:unhideWhenUsed/>
-    <w:rsid w:val="007020F2"/>
-    <w:rPr>
-      <w:rFonts w:ascii="Tahoma" w:hAnsi="Tahoma" w:cs="Tahoma"/>
-      <w:sz w:val="16"/>
-      <w:szCs w:val="16"/>
-    </w:rPr>
-  </w:style>
-  <w:style w:type="character" w:customStyle="1" w:styleId="a5">
-    <w:name w:val="Текст выноски Знак"/>
-    <w:basedOn w:val="a0"/>
-    <w:link w:val="a4"/>
-    <w:uiPriority w:val="99"/>
-    <w:semiHidden/>
-    <w:rsid w:val="007020F2"/>
-    <w:rPr>
-      <w:rFonts w:ascii="Tahoma" w:eastAsia="Times New Roman" w:hAnsi="Tahoma" w:cs="Tahoma"/>
-      <w:sz w:val="16"/>
-      <w:szCs w:val="16"/>
-      <w:lang w:eastAsia="ru-RU"/>
-    </w:rPr>
-  </w:style>
-  <w:style w:type="paragraph" w:styleId="a6">
-    <w:name w:val="List Paragraph"/>
-    <w:basedOn w:val="a"/>
-    <w:uiPriority w:val="34"/>
     <w:qFormat/>
     <w:rsid w:val="007020F2"/>
     <w:pPr>
@@ -4652,7 +4524,7 @@
 </file>
 
 <file path=customXml/itemProps1.xml><?xml version="1.0" encoding="utf-8"?>
-<ds:datastoreItem xmlns:ds="http://schemas.openxmlformats.org/officeDocument/2006/customXml" ds:itemID="{FCD2D1F7-97F6-49B3-AADA-C034B63ECE83}">
+<ds:datastoreItem xmlns:ds="http://schemas.openxmlformats.org/officeDocument/2006/customXml" ds:itemID="{A27BC317-36FD-A944-B48D-65B912C6F4F2}">
   <ds:schemaRefs>
     <ds:schemaRef ds:uri="http://schemas.openxmlformats.org/officeDocument/2006/bibliography"/>
   </ds:schemaRefs>

</xml_diff>